<commit_message>
Agrega logo de la consultora en el Acta de Constitución de RSAC
</commit_message>
<xml_diff>
--- a/Desarrollo/RSAC/Gestion/RSAC_ACP.docx
+++ b/Desarrollo/RSAC/Gestion/RSAC_ACP.docx
@@ -22,13 +22,13 @@
         </w:rPr>
       </w:sdtEndPr>
       <w:sdtContent>
-        <w:bookmarkStart w:id="0" w:name="_Toc391325453" w:displacedByCustomXml="prev"/>
+        <w:bookmarkStart w:id="0" w:name="_Toc391715346" w:displacedByCustomXml="prev"/>
         <w:bookmarkEnd w:id="0" w:displacedByCustomXml="prev"/>
-        <w:bookmarkStart w:id="1" w:name="_Toc391714464" w:displacedByCustomXml="prev"/>
+        <w:bookmarkStart w:id="1" w:name="_Toc391714504" w:displacedByCustomXml="prev"/>
         <w:bookmarkEnd w:id="1" w:displacedByCustomXml="prev"/>
-        <w:bookmarkStart w:id="2" w:name="_Toc391714504" w:displacedByCustomXml="prev"/>
+        <w:bookmarkStart w:id="2" w:name="_Toc391714464" w:displacedByCustomXml="prev"/>
         <w:bookmarkEnd w:id="2" w:displacedByCustomXml="prev"/>
-        <w:bookmarkStart w:id="3" w:name="_Toc391715346" w:displacedByCustomXml="prev"/>
+        <w:bookmarkStart w:id="3" w:name="_Toc391325453" w:displacedByCustomXml="prev"/>
         <w:bookmarkEnd w:id="3" w:displacedByCustomXml="prev"/>
         <w:p>
           <w:pPr>
@@ -106,6 +106,8 @@
                                 <w:pPr>
                                   <w:jc w:val="center"/>
                                 </w:pPr>
+                                <w:bookmarkStart w:id="4" w:name="_GoBack"/>
+                                <w:bookmarkEnd w:id="4"/>
                               </w:p>
                             </w:txbxContent>
                           </wps:txbx>
@@ -136,6 +138,8 @@
                           <w:pPr>
                             <w:jc w:val="center"/>
                           </w:pPr>
+                          <w:bookmarkStart w:id="5" w:name="_GoBack"/>
+                          <w:bookmarkEnd w:id="5"/>
                         </w:p>
                       </w:txbxContent>
                     </v:textbox>
@@ -314,18 +318,18 @@
               <w:noProof/>
             </w:rPr>
             <w:drawing>
-              <wp:anchor distT="0" distB="0" distL="114300" distR="114300" simplePos="0" relativeHeight="251665408" behindDoc="1" locked="0" layoutInCell="1" allowOverlap="1" wp14:anchorId="69C9E8BB">
+              <wp:anchor distT="0" distB="0" distL="114300" distR="114300" simplePos="0" relativeHeight="251665408" behindDoc="1" locked="0" layoutInCell="1" allowOverlap="1" wp14:anchorId="1A66A930">
                 <wp:simplePos x="0" y="0"/>
                 <wp:positionH relativeFrom="margin">
-                  <wp:align>center</wp:align>
+                  <wp:posOffset>2144693</wp:posOffset>
                 </wp:positionH>
                 <wp:positionV relativeFrom="paragraph">
-                  <wp:posOffset>10457</wp:posOffset>
+                  <wp:posOffset>7620</wp:posOffset>
                 </wp:positionV>
-                <wp:extent cx="3335020" cy="1569808"/>
+                <wp:extent cx="1323975" cy="2005782"/>
                 <wp:effectExtent l="0" t="0" r="0" b="0"/>
                 <wp:wrapNone/>
-                <wp:docPr id="28" name="Imagen 28" descr="Resultado de imagen para cooking icons"/>
+                <wp:docPr id="1" name="Imagen 1"/>
                 <wp:cNvGraphicFramePr>
                   <a:graphicFrameLocks xmlns:a="http://schemas.openxmlformats.org/drawingml/2006/main" noChangeAspect="1"/>
                 </wp:cNvGraphicFramePr>
@@ -333,35 +337,26 @@
                   <a:graphicData uri="http://schemas.openxmlformats.org/drawingml/2006/picture">
                     <pic:pic xmlns:pic="http://schemas.openxmlformats.org/drawingml/2006/picture">
                       <pic:nvPicPr>
-                        <pic:cNvPr id="0" name="Picture 8" descr="Resultado de imagen para cooking icons"/>
+                        <pic:cNvPr id="0" name="Picture 1"/>
                         <pic:cNvPicPr>
                           <a:picLocks noChangeAspect="1" noChangeArrowheads="1"/>
                         </pic:cNvPicPr>
                       </pic:nvPicPr>
                       <pic:blipFill rotWithShape="1">
-                        <a:blip r:embed="rId9">
+                        <a:blip r:embed="rId9" cstate="print">
                           <a:extLst>
-                            <a:ext uri="{BEBA8EAE-BF5A-486C-A8C5-ECC9F3942E4B}">
-                              <a14:imgProps xmlns:a14="http://schemas.microsoft.com/office/drawing/2010/main">
-                                <a14:imgLayer r:embed="rId10">
-                                  <a14:imgEffect>
-                                    <a14:sharpenSoften amount="25000"/>
-                                  </a14:imgEffect>
-                                </a14:imgLayer>
-                              </a14:imgProps>
-                            </a:ext>
                             <a:ext uri="{28A0092B-C50C-407E-A947-70E740481C1C}">
                               <a14:useLocalDpi xmlns:a14="http://schemas.microsoft.com/office/drawing/2010/main" val="0"/>
                             </a:ext>
                           </a:extLst>
                         </a:blip>
-                        <a:srcRect l="-247" b="52813"/>
+                        <a:srcRect l="34091" r="31405" b="31806"/>
                         <a:stretch/>
                       </pic:blipFill>
                       <pic:spPr bwMode="auto">
                         <a:xfrm>
                           <a:off x="0" y="0"/>
-                          <a:ext cx="3336588" cy="1570546"/>
+                          <a:ext cx="1323975" cy="2005782"/>
                         </a:xfrm>
                         <a:prstGeom prst="rect">
                           <a:avLst/>
@@ -1340,8 +1335,6 @@
                   </w:rPr>
                   <w:t>Solutions</w:t>
                 </w:r>
-                <w:bookmarkStart w:id="4" w:name="_GoBack"/>
-                <w:bookmarkEnd w:id="4"/>
                 <w:proofErr w:type="spellEnd"/>
               </w:p>
             </w:tc>
@@ -9727,7 +9720,7 @@
                   <wp:cNvGraphicFramePr/>
                   <a:graphic xmlns:a="http://schemas.openxmlformats.org/drawingml/2006/main">
                     <a:graphicData uri="http://schemas.openxmlformats.org/drawingml/2006/diagram">
-                      <dgm:relIds xmlns:dgm="http://schemas.openxmlformats.org/drawingml/2006/diagram" xmlns:r="http://schemas.openxmlformats.org/officeDocument/2006/relationships" r:dm="rId11" r:lo="rId12" r:qs="rId13" r:cs="rId14"/>
+                      <dgm:relIds xmlns:dgm="http://schemas.openxmlformats.org/drawingml/2006/diagram" xmlns:r="http://schemas.openxmlformats.org/officeDocument/2006/relationships" r:dm="rId10" r:lo="rId11" r:qs="rId12" r:cs="rId13"/>
                     </a:graphicData>
                   </a:graphic>
                 </wp:inline>
@@ -11162,8 +11155,8 @@
       </w:pPr>
     </w:p>
     <w:sectPr>
-      <w:headerReference w:type="default" r:id="rId16"/>
-      <w:footerReference w:type="default" r:id="rId17"/>
+      <w:headerReference w:type="default" r:id="rId15"/>
+      <w:footerReference w:type="default" r:id="rId16"/>
       <w:pgSz w:w="12240" w:h="15840"/>
       <w:pgMar w:top="1418" w:right="1701" w:bottom="1134" w:left="1701" w:header="709" w:footer="0" w:gutter="0"/>
       <w:pgNumType w:start="0"/>
@@ -18819,7 +18812,7 @@
   <dgm:whole/>
   <dgm:extLst>
     <a:ext uri="http://schemas.microsoft.com/office/drawing/2008/diagram">
-      <dsp:dataModelExt xmlns:dsp="http://schemas.microsoft.com/office/drawing/2008/diagram" relId="rId15" minVer="http://schemas.openxmlformats.org/drawingml/2006/diagram"/>
+      <dsp:dataModelExt xmlns:dsp="http://schemas.microsoft.com/office/drawing/2008/diagram" relId="rId14" minVer="http://schemas.openxmlformats.org/drawingml/2006/diagram"/>
     </a:ext>
   </dgm:extLst>
 </dgm:dataModel>
@@ -22213,7 +22206,7 @@
 </file>
 
 <file path=customXml/itemProps2.xml><?xml version="1.0" encoding="utf-8"?>
-<ds:datastoreItem xmlns:ds="http://schemas.openxmlformats.org/officeDocument/2006/customXml" ds:itemID="{7B468604-B02D-492E-80CC-AE5452B91EE7}">
+<ds:datastoreItem xmlns:ds="http://schemas.openxmlformats.org/officeDocument/2006/customXml" ds:itemID="{E3C6D11C-EB80-4857-918F-EAB15DE6D3DA}">
   <ds:schemaRefs>
     <ds:schemaRef ds:uri="http://schemas.openxmlformats.org/officeDocument/2006/bibliography"/>
   </ds:schemaRefs>

</xml_diff>

<commit_message>
Corrige nomenclatura del cronograma de RSAC
</commit_message>
<xml_diff>
--- a/Desarrollo/RSAC/Gestion/RSAC_ACP.docx
+++ b/Desarrollo/RSAC/Gestion/RSAC_ACP.docx
@@ -22,13 +22,13 @@
         </w:rPr>
       </w:sdtEndPr>
       <w:sdtContent>
-        <w:bookmarkStart w:id="0" w:name="_Toc391715346" w:displacedByCustomXml="prev"/>
+        <w:bookmarkStart w:id="0" w:name="_Toc391325453" w:displacedByCustomXml="prev"/>
         <w:bookmarkEnd w:id="0" w:displacedByCustomXml="prev"/>
-        <w:bookmarkStart w:id="1" w:name="_Toc391714504" w:displacedByCustomXml="prev"/>
+        <w:bookmarkStart w:id="1" w:name="_Toc391714464" w:displacedByCustomXml="prev"/>
         <w:bookmarkEnd w:id="1" w:displacedByCustomXml="prev"/>
-        <w:bookmarkStart w:id="2" w:name="_Toc391714464" w:displacedByCustomXml="prev"/>
+        <w:bookmarkStart w:id="2" w:name="_Toc391714504" w:displacedByCustomXml="prev"/>
         <w:bookmarkEnd w:id="2" w:displacedByCustomXml="prev"/>
-        <w:bookmarkStart w:id="3" w:name="_Toc391325453" w:displacedByCustomXml="prev"/>
+        <w:bookmarkStart w:id="3" w:name="_Toc391715346" w:displacedByCustomXml="prev"/>
         <w:bookmarkEnd w:id="3" w:displacedByCustomXml="prev"/>
         <w:p>
           <w:pPr>
@@ -106,8 +106,6 @@
                                 <w:pPr>
                                   <w:jc w:val="center"/>
                                 </w:pPr>
-                                <w:bookmarkStart w:id="4" w:name="_GoBack"/>
-                                <w:bookmarkEnd w:id="4"/>
                               </w:p>
                             </w:txbxContent>
                           </wps:txbx>
@@ -2018,38 +2016,10 @@
                     <w:sz w:val="22"/>
                     <w:szCs w:val="22"/>
                   </w:rPr>
-                  <w:fldChar w:fldCharType="begin"/>
+                  <w:t>10</w:t>
                 </w:r>
-                <w:r>
-                  <w:rPr>
-                    <w:sz w:val="22"/>
-                    <w:szCs w:val="22"/>
-                  </w:rPr>
-                  <w:instrText xml:space="preserve"> NUMPAGES </w:instrText>
-                </w:r>
-                <w:r>
-                  <w:rPr>
-                    <w:sz w:val="22"/>
-                    <w:szCs w:val="22"/>
-                  </w:rPr>
-                  <w:fldChar w:fldCharType="separate"/>
-                </w:r>
-                <w:r>
-                  <w:rPr>
-                    <w:rFonts w:hint="eastAsia"/>
-                    <w:noProof/>
-                    <w:sz w:val="22"/>
-                    <w:szCs w:val="22"/>
-                  </w:rPr>
-                  <w:t>18</w:t>
-                </w:r>
-                <w:r>
-                  <w:rPr>
-                    <w:sz w:val="22"/>
-                    <w:szCs w:val="22"/>
-                  </w:rPr>
-                  <w:fldChar w:fldCharType="end"/>
-                </w:r>
+                <w:bookmarkStart w:id="4" w:name="_GoBack"/>
+                <w:bookmarkEnd w:id="4"/>
               </w:p>
             </w:tc>
           </w:tr>
@@ -22206,7 +22176,7 @@
 </file>
 
 <file path=customXml/itemProps2.xml><?xml version="1.0" encoding="utf-8"?>
-<ds:datastoreItem xmlns:ds="http://schemas.openxmlformats.org/officeDocument/2006/customXml" ds:itemID="{E3C6D11C-EB80-4857-918F-EAB15DE6D3DA}">
+<ds:datastoreItem xmlns:ds="http://schemas.openxmlformats.org/officeDocument/2006/customXml" ds:itemID="{76DB5F20-DF8D-495A-AA5E-D1246089BB25}">
   <ds:schemaRefs>
     <ds:schemaRef ds:uri="http://schemas.openxmlformats.org/officeDocument/2006/bibliography"/>
   </ds:schemaRefs>

</xml_diff>

<commit_message>
Obtiene estructura de rama master
</commit_message>
<xml_diff>
--- a/Desarrollo/RSAC/Gestion/RSAC_ACP.docx
+++ b/Desarrollo/RSAC/Gestion/RSAC_ACP.docx
@@ -22,13 +22,13 @@
         </w:rPr>
       </w:sdtEndPr>
       <w:sdtContent>
-        <w:bookmarkStart w:id="0" w:name="_Toc391715346" w:displacedByCustomXml="prev"/>
+        <w:bookmarkStart w:id="0" w:name="_Toc391325453" w:displacedByCustomXml="prev"/>
         <w:bookmarkEnd w:id="0" w:displacedByCustomXml="prev"/>
-        <w:bookmarkStart w:id="1" w:name="_Toc391714504" w:displacedByCustomXml="prev"/>
+        <w:bookmarkStart w:id="1" w:name="_Toc391714464" w:displacedByCustomXml="prev"/>
         <w:bookmarkEnd w:id="1" w:displacedByCustomXml="prev"/>
-        <w:bookmarkStart w:id="2" w:name="_Toc391714464" w:displacedByCustomXml="prev"/>
+        <w:bookmarkStart w:id="2" w:name="_Toc391714504" w:displacedByCustomXml="prev"/>
         <w:bookmarkEnd w:id="2" w:displacedByCustomXml="prev"/>
-        <w:bookmarkStart w:id="3" w:name="_Toc391325453" w:displacedByCustomXml="prev"/>
+        <w:bookmarkStart w:id="3" w:name="_Toc391715346" w:displacedByCustomXml="prev"/>
         <w:bookmarkEnd w:id="3" w:displacedByCustomXml="prev"/>
         <w:p>
           <w:pPr>
@@ -106,8 +106,6 @@
                                 <w:pPr>
                                   <w:jc w:val="center"/>
                                 </w:pPr>
-                                <w:bookmarkStart w:id="4" w:name="_GoBack"/>
-                                <w:bookmarkEnd w:id="4"/>
                               </w:p>
                             </w:txbxContent>
                           </wps:txbx>
@@ -2018,38 +2016,10 @@
                     <w:sz w:val="22"/>
                     <w:szCs w:val="22"/>
                   </w:rPr>
-                  <w:fldChar w:fldCharType="begin"/>
+                  <w:t>10</w:t>
                 </w:r>
-                <w:r>
-                  <w:rPr>
-                    <w:sz w:val="22"/>
-                    <w:szCs w:val="22"/>
-                  </w:rPr>
-                  <w:instrText xml:space="preserve"> NUMPAGES </w:instrText>
-                </w:r>
-                <w:r>
-                  <w:rPr>
-                    <w:sz w:val="22"/>
-                    <w:szCs w:val="22"/>
-                  </w:rPr>
-                  <w:fldChar w:fldCharType="separate"/>
-                </w:r>
-                <w:r>
-                  <w:rPr>
-                    <w:rFonts w:hint="eastAsia"/>
-                    <w:noProof/>
-                    <w:sz w:val="22"/>
-                    <w:szCs w:val="22"/>
-                  </w:rPr>
-                  <w:t>18</w:t>
-                </w:r>
-                <w:r>
-                  <w:rPr>
-                    <w:sz w:val="22"/>
-                    <w:szCs w:val="22"/>
-                  </w:rPr>
-                  <w:fldChar w:fldCharType="end"/>
-                </w:r>
+                <w:bookmarkStart w:id="4" w:name="_GoBack"/>
+                <w:bookmarkEnd w:id="4"/>
               </w:p>
             </w:tc>
           </w:tr>
@@ -22206,7 +22176,7 @@
 </file>
 
 <file path=customXml/itemProps2.xml><?xml version="1.0" encoding="utf-8"?>
-<ds:datastoreItem xmlns:ds="http://schemas.openxmlformats.org/officeDocument/2006/customXml" ds:itemID="{E3C6D11C-EB80-4857-918F-EAB15DE6D3DA}">
+<ds:datastoreItem xmlns:ds="http://schemas.openxmlformats.org/officeDocument/2006/customXml" ds:itemID="{76DB5F20-DF8D-495A-AA5E-D1246089BB25}">
   <ds:schemaRefs>
     <ds:schemaRef ds:uri="http://schemas.openxmlformats.org/officeDocument/2006/bibliography"/>
   </ds:schemaRefs>

</xml_diff>

<commit_message>
Añade CUS04 y añade control de configuración en PGC.docx
</commit_message>
<xml_diff>
--- a/Desarrollo/RSAC/Gestion/RSAC_ACP.docx
+++ b/Desarrollo/RSAC/Gestion/RSAC_ACP.docx
@@ -22,13 +22,13 @@
         </w:rPr>
       </w:sdtEndPr>
       <w:sdtContent>
-        <w:bookmarkStart w:id="0" w:name="_Toc391325453" w:displacedByCustomXml="prev"/>
+        <w:bookmarkStart w:id="0" w:name="_Toc391715346" w:displacedByCustomXml="prev"/>
         <w:bookmarkEnd w:id="0" w:displacedByCustomXml="prev"/>
-        <w:bookmarkStart w:id="1" w:name="_Toc391714464" w:displacedByCustomXml="prev"/>
+        <w:bookmarkStart w:id="1" w:name="_Toc391714504" w:displacedByCustomXml="prev"/>
         <w:bookmarkEnd w:id="1" w:displacedByCustomXml="prev"/>
-        <w:bookmarkStart w:id="2" w:name="_Toc391714504" w:displacedByCustomXml="prev"/>
+        <w:bookmarkStart w:id="2" w:name="_Toc391714464" w:displacedByCustomXml="prev"/>
         <w:bookmarkEnd w:id="2" w:displacedByCustomXml="prev"/>
-        <w:bookmarkStart w:id="3" w:name="_Toc391715346" w:displacedByCustomXml="prev"/>
+        <w:bookmarkStart w:id="3" w:name="_Toc391325453" w:displacedByCustomXml="prev"/>
         <w:bookmarkEnd w:id="3" w:displacedByCustomXml="prev"/>
         <w:p>
           <w:pPr>
@@ -524,7 +524,7 @@
                             <w:txbxContent>
                               <w:p>
                                 <w:pPr>
-                                  <w:pStyle w:val="Sinespaciado"/>
+                                  <w:pStyle w:val="NoSpacing"/>
                                   <w:jc w:val="right"/>
                                   <w:rPr>
                                     <w:rFonts w:asciiTheme="majorHAnsi" w:eastAsiaTheme="majorEastAsia" w:hAnsiTheme="majorHAnsi" w:cstheme="majorBidi"/>
@@ -2018,8 +2018,6 @@
                   </w:rPr>
                   <w:t>10</w:t>
                 </w:r>
-                <w:bookmarkStart w:id="4" w:name="_GoBack"/>
-                <w:bookmarkEnd w:id="4"/>
               </w:p>
             </w:tc>
           </w:tr>
@@ -3588,7 +3586,7 @@
           </w:tcPr>
           <w:p>
             <w:pPr>
-              <w:pStyle w:val="Prrafodelista"/>
+              <w:pStyle w:val="ListParagraph"/>
               <w:numPr>
                 <w:ilvl w:val="0"/>
                 <w:numId w:val="30"/>
@@ -4798,11 +4796,9 @@
             </w:pPr>
             <w:r>
               <w:rPr>
-                <w:rFonts w:ascii="Calibri" w:eastAsia="Calibri" w:hAnsi="Calibri" w:cs="Calibri"/>
-                <w:sz w:val="24"/>
-                <w:szCs w:val="24"/>
-              </w:rPr>
-              <w:t>Acta de constitución del proyecto</w:t>
+                <w:lang w:val="es-ES_tradnl"/>
+              </w:rPr>
+              <w:t>Entrega de Acta de Constitución del Proyecto</w:t>
             </w:r>
           </w:p>
         </w:tc>
@@ -4901,11 +4897,9 @@
             </w:pPr>
             <w:r>
               <w:rPr>
-                <w:rFonts w:ascii="Calibri" w:eastAsia="Calibri" w:hAnsi="Calibri" w:cs="Calibri"/>
-                <w:sz w:val="24"/>
-                <w:szCs w:val="24"/>
-              </w:rPr>
-              <w:t>Documentos de Planificación del Proyecto</w:t>
+                <w:lang w:val="es-ES_tradnl"/>
+              </w:rPr>
+              <w:t>Entrega de primeros documentos y Casos de Uso</w:t>
             </w:r>
           </w:p>
         </w:tc>
@@ -4972,11 +4966,9 @@
             </w:pPr>
             <w:r>
               <w:rPr>
-                <w:rFonts w:ascii="Calibri" w:eastAsia="Calibri" w:hAnsi="Calibri" w:cs="Calibri"/>
-                <w:sz w:val="24"/>
-                <w:szCs w:val="24"/>
-              </w:rPr>
-              <w:t>Diseño y Arquitectura del Sistema</w:t>
+                <w:lang w:val="es-ES_tradnl"/>
+              </w:rPr>
+              <w:t>Entrega de diseño y arquitectura del sistema</w:t>
             </w:r>
           </w:p>
         </w:tc>
@@ -5082,7 +5074,15 @@
                 <w:sz w:val="24"/>
                 <w:szCs w:val="24"/>
               </w:rPr>
-              <w:t>12/05/2018</w:t>
+              <w:t>27</w:t>
+            </w:r>
+            <w:r>
+              <w:rPr>
+                <w:rFonts w:ascii="Calibri" w:eastAsia="Calibri" w:hAnsi="Calibri" w:cs="Calibri"/>
+                <w:sz w:val="24"/>
+                <w:szCs w:val="24"/>
+              </w:rPr>
+              <w:t>/05/2018</w:t>
             </w:r>
           </w:p>
         </w:tc>
@@ -5153,7 +5153,31 @@
                 <w:sz w:val="24"/>
                 <w:szCs w:val="24"/>
               </w:rPr>
-              <w:t>27/05/2018</w:t>
+              <w:t>02</w:t>
+            </w:r>
+            <w:r>
+              <w:rPr>
+                <w:rFonts w:ascii="Calibri" w:eastAsia="Calibri" w:hAnsi="Calibri" w:cs="Calibri"/>
+                <w:sz w:val="24"/>
+                <w:szCs w:val="24"/>
+              </w:rPr>
+              <w:t>/0</w:t>
+            </w:r>
+            <w:r>
+              <w:rPr>
+                <w:rFonts w:ascii="Calibri" w:eastAsia="Calibri" w:hAnsi="Calibri" w:cs="Calibri"/>
+                <w:sz w:val="24"/>
+                <w:szCs w:val="24"/>
+              </w:rPr>
+              <w:t>6</w:t>
+            </w:r>
+            <w:r>
+              <w:rPr>
+                <w:rFonts w:ascii="Calibri" w:eastAsia="Calibri" w:hAnsi="Calibri" w:cs="Calibri"/>
+                <w:sz w:val="24"/>
+                <w:szCs w:val="24"/>
+              </w:rPr>
+              <w:t>/2018</w:t>
             </w:r>
           </w:p>
         </w:tc>
@@ -5189,8 +5213,10 @@
                 <w:sz w:val="24"/>
                 <w:szCs w:val="24"/>
               </w:rPr>
-              <w:t>Resultado de Pruebas del Producto de Software</w:t>
-            </w:r>
+              <w:t>Entrega de producto finalizado</w:t>
+            </w:r>
+            <w:bookmarkStart w:id="4" w:name="_GoBack"/>
+            <w:bookmarkEnd w:id="4"/>
           </w:p>
         </w:tc>
         <w:tc>
@@ -5224,78 +5250,23 @@
                 <w:sz w:val="24"/>
                 <w:szCs w:val="24"/>
               </w:rPr>
-              <w:t>02/06/2018</w:t>
-            </w:r>
-          </w:p>
-        </w:tc>
-      </w:tr>
-      <w:tr>
-        <w:tc>
-          <w:tcPr>
-            <w:tcW w:w="4830" w:type="dxa"/>
-            <w:tcBorders>
-              <w:top w:val="single" w:sz="5" w:space="0" w:color="000000"/>
-              <w:left w:val="single" w:sz="5" w:space="0" w:color="000000"/>
-              <w:bottom w:val="single" w:sz="5" w:space="0" w:color="000000"/>
-              <w:right w:val="single" w:sz="5" w:space="0" w:color="000000"/>
-            </w:tcBorders>
-            <w:tcMar>
-              <w:top w:w="170" w:type="dxa"/>
-              <w:left w:w="170" w:type="dxa"/>
-              <w:bottom w:w="170" w:type="dxa"/>
-              <w:right w:w="170" w:type="dxa"/>
-            </w:tcMar>
-          </w:tcPr>
-          <w:p>
-            <w:pPr>
-              <w:rPr>
-                <w:rFonts w:ascii="Calibri" w:eastAsia="Calibri" w:hAnsi="Calibri" w:cs="Calibri"/>
-                <w:sz w:val="24"/>
-                <w:szCs w:val="24"/>
-              </w:rPr>
-            </w:pPr>
-            <w:r>
-              <w:rPr>
-                <w:rFonts w:ascii="Calibri" w:eastAsia="Calibri" w:hAnsi="Calibri" w:cs="Calibri"/>
-                <w:sz w:val="24"/>
-                <w:szCs w:val="24"/>
-              </w:rPr>
-              <w:t>Finalización del Proyecto</w:t>
-            </w:r>
-          </w:p>
-        </w:tc>
-        <w:tc>
-          <w:tcPr>
-            <w:tcW w:w="3925" w:type="dxa"/>
-            <w:tcBorders>
-              <w:top w:val="single" w:sz="5" w:space="0" w:color="000000"/>
-              <w:left w:val="single" w:sz="5" w:space="0" w:color="000000"/>
-              <w:bottom w:val="single" w:sz="5" w:space="0" w:color="000000"/>
-              <w:right w:val="single" w:sz="5" w:space="0" w:color="000000"/>
-            </w:tcBorders>
-            <w:tcMar>
-              <w:top w:w="170" w:type="dxa"/>
-              <w:left w:w="170" w:type="dxa"/>
-              <w:bottom w:w="170" w:type="dxa"/>
-              <w:right w:w="170" w:type="dxa"/>
-            </w:tcMar>
-          </w:tcPr>
-          <w:p>
-            <w:pPr>
-              <w:jc w:val="center"/>
-              <w:rPr>
-                <w:rFonts w:ascii="Calibri" w:eastAsia="Calibri" w:hAnsi="Calibri" w:cs="Calibri"/>
-                <w:sz w:val="24"/>
-                <w:szCs w:val="24"/>
-              </w:rPr>
-            </w:pPr>
-            <w:r>
-              <w:rPr>
-                <w:rFonts w:ascii="Calibri" w:eastAsia="Calibri" w:hAnsi="Calibri" w:cs="Calibri"/>
-                <w:sz w:val="24"/>
-                <w:szCs w:val="24"/>
-              </w:rPr>
-              <w:t>12/05/2018</w:t>
+              <w:t>12/0</w:t>
+            </w:r>
+            <w:r>
+              <w:rPr>
+                <w:rFonts w:ascii="Calibri" w:eastAsia="Calibri" w:hAnsi="Calibri" w:cs="Calibri"/>
+                <w:sz w:val="24"/>
+                <w:szCs w:val="24"/>
+              </w:rPr>
+              <w:t>6</w:t>
+            </w:r>
+            <w:r>
+              <w:rPr>
+                <w:rFonts w:ascii="Calibri" w:eastAsia="Calibri" w:hAnsi="Calibri" w:cs="Calibri"/>
+                <w:sz w:val="24"/>
+                <w:szCs w:val="24"/>
+              </w:rPr>
+              <w:t>/2018</w:t>
             </w:r>
           </w:p>
         </w:tc>
@@ -5655,7 +5626,6 @@
                 <w:sz w:val="24"/>
                 <w:szCs w:val="24"/>
               </w:rPr>
-              <w:lastRenderedPageBreak/>
               <w:t>Aficionados a la cocina</w:t>
             </w:r>
           </w:p>
@@ -5845,6 +5815,7 @@
                 <w:sz w:val="24"/>
                 <w:szCs w:val="24"/>
               </w:rPr>
+              <w:lastRenderedPageBreak/>
               <w:t>CRONOGRAMA</w:t>
             </w:r>
           </w:p>
@@ -7440,7 +7411,6 @@
                 <w:color w:val="000000"/>
                 <w:lang w:val="es-ES_tradnl" w:eastAsia="es-ES_tradnl"/>
               </w:rPr>
-              <w:lastRenderedPageBreak/>
               <w:t>4.1</w:t>
             </w:r>
           </w:p>
@@ -7729,6 +7699,7 @@
                 <w:color w:val="000000"/>
                 <w:lang w:val="es-ES_tradnl" w:eastAsia="es-ES_tradnl"/>
               </w:rPr>
+              <w:lastRenderedPageBreak/>
               <w:t>5.1</w:t>
             </w:r>
           </w:p>
@@ -8761,7 +8732,7 @@
           </w:tcPr>
           <w:p>
             <w:pPr>
-              <w:pStyle w:val="Prrafodelista"/>
+              <w:pStyle w:val="ListParagraph"/>
               <w:widowControl w:val="0"/>
               <w:numPr>
                 <w:ilvl w:val="0"/>
@@ -8787,12 +8758,13 @@
                 <w:sz w:val="24"/>
                 <w:szCs w:val="24"/>
               </w:rPr>
+              <w:lastRenderedPageBreak/>
               <w:t>Posible falta de datos iniciales en los inicios del proyecto.</w:t>
             </w:r>
           </w:p>
           <w:p>
             <w:pPr>
-              <w:pStyle w:val="Prrafodelista"/>
+              <w:pStyle w:val="ListParagraph"/>
               <w:widowControl w:val="0"/>
               <w:numPr>
                 <w:ilvl w:val="0"/>
@@ -8823,7 +8795,7 @@
           </w:p>
           <w:p>
             <w:pPr>
-              <w:pStyle w:val="Prrafodelista"/>
+              <w:pStyle w:val="ListParagraph"/>
               <w:widowControl w:val="0"/>
               <w:numPr>
                 <w:ilvl w:val="0"/>
@@ -8921,7 +8893,7 @@
           </w:tcPr>
           <w:p>
             <w:pPr>
-              <w:pStyle w:val="Prrafodelista"/>
+              <w:pStyle w:val="ListParagraph"/>
               <w:widowControl w:val="0"/>
               <w:numPr>
                 <w:ilvl w:val="0"/>
@@ -8952,7 +8924,7 @@
           </w:p>
           <w:p>
             <w:pPr>
-              <w:pStyle w:val="Prrafodelista"/>
+              <w:pStyle w:val="ListParagraph"/>
               <w:widowControl w:val="0"/>
               <w:numPr>
                 <w:ilvl w:val="0"/>
@@ -9682,6 +9654,7 @@
                 <w:sz w:val="24"/>
                 <w:szCs w:val="24"/>
               </w:rPr>
+              <w:lastRenderedPageBreak/>
               <w:drawing>
                 <wp:inline distT="0" distB="0" distL="0" distR="0">
                   <wp:extent cx="5343525" cy="3117215"/>
@@ -10470,7 +10443,6 @@
                 <w:sz w:val="24"/>
                 <w:szCs w:val="24"/>
               </w:rPr>
-              <w:lastRenderedPageBreak/>
               <w:t>Tiburcio Saldaña, Joselin</w:t>
             </w:r>
           </w:p>
@@ -10576,6 +10548,7 @@
                 <w:sz w:val="24"/>
                 <w:szCs w:val="24"/>
               </w:rPr>
+              <w:lastRenderedPageBreak/>
               <w:t>Sanchez Valdez, Gianmar</w:t>
             </w:r>
           </w:p>
@@ -11063,7 +11036,7 @@
           </w:p>
           <w:p>
             <w:pPr>
-              <w:pStyle w:val="Prrafodelista"/>
+              <w:pStyle w:val="ListParagraph"/>
               <w:numPr>
                 <w:ilvl w:val="0"/>
                 <w:numId w:val="39"/>
@@ -11085,7 +11058,7 @@
           </w:p>
           <w:p>
             <w:pPr>
-              <w:pStyle w:val="Prrafodelista"/>
+              <w:pStyle w:val="ListParagraph"/>
               <w:numPr>
                 <w:ilvl w:val="0"/>
                 <w:numId w:val="39"/>
@@ -11185,7 +11158,7 @@
         </w:tcPr>
         <w:p>
           <w:pPr>
-            <w:pStyle w:val="Piedepgina"/>
+            <w:pStyle w:val="Footer"/>
             <w:jc w:val="right"/>
             <w:rPr>
               <w:b/>
@@ -11274,7 +11247,7 @@
         </w:tcPr>
         <w:p>
           <w:pPr>
-            <w:pStyle w:val="Piedepgina"/>
+            <w:pStyle w:val="Footer"/>
           </w:pPr>
         </w:p>
       </w:tc>
@@ -11282,12 +11255,12 @@
   </w:tbl>
   <w:p>
     <w:pPr>
-      <w:pStyle w:val="Piedepgina"/>
+      <w:pStyle w:val="Footer"/>
     </w:pPr>
   </w:p>
   <w:p>
     <w:pPr>
-      <w:pStyle w:val="Piedepgina"/>
+      <w:pStyle w:val="Footer"/>
     </w:pPr>
   </w:p>
 </w:ftr>
@@ -11349,7 +11322,7 @@
         </w:tcPr>
         <w:p>
           <w:pPr>
-            <w:pStyle w:val="Encabezado"/>
+            <w:pStyle w:val="Header"/>
             <w:jc w:val="right"/>
             <w:rPr>
               <w:color w:val="76923C" w:themeColor="accent3" w:themeShade="BF"/>
@@ -11430,7 +11403,7 @@
             </w:tcPr>
             <w:p>
               <w:pPr>
-                <w:pStyle w:val="Encabezado"/>
+                <w:pStyle w:val="Header"/>
                 <w:rPr>
                   <w:color w:val="FFFFFF" w:themeColor="background1"/>
                 </w:rPr>
@@ -11449,7 +11422,7 @@
   </w:tbl>
   <w:p>
     <w:pPr>
-      <w:pStyle w:val="Encabezado"/>
+      <w:pStyle w:val="Header"/>
     </w:pPr>
   </w:p>
 </w:hdr>
@@ -16366,11 +16339,11 @@
       <w:lang w:val="es-ES"/>
     </w:rPr>
   </w:style>
-  <w:style w:type="paragraph" w:styleId="Ttulo1">
+  <w:style w:type="paragraph" w:styleId="Heading1">
     <w:name w:val="heading 1"/>
     <w:basedOn w:val="Normal"/>
     <w:next w:val="Normal"/>
-    <w:link w:val="Ttulo1Car"/>
+    <w:link w:val="Heading1Char"/>
     <w:uiPriority w:val="9"/>
     <w:qFormat/>
     <w:rsid w:val="00713C0C"/>
@@ -16389,11 +16362,11 @@
       <w:szCs w:val="28"/>
     </w:rPr>
   </w:style>
-  <w:style w:type="paragraph" w:styleId="Ttulo2">
+  <w:style w:type="paragraph" w:styleId="Heading2">
     <w:name w:val="heading 2"/>
     <w:basedOn w:val="Normal"/>
     <w:next w:val="Normal"/>
-    <w:link w:val="Ttulo2Car"/>
+    <w:link w:val="Heading2Char"/>
     <w:uiPriority w:val="9"/>
     <w:unhideWhenUsed/>
     <w:qFormat/>
@@ -16411,11 +16384,11 @@
       <w:szCs w:val="26"/>
     </w:rPr>
   </w:style>
-  <w:style w:type="paragraph" w:styleId="Ttulo3">
+  <w:style w:type="paragraph" w:styleId="Heading3">
     <w:name w:val="heading 3"/>
     <w:basedOn w:val="Normal"/>
     <w:next w:val="Normal"/>
-    <w:link w:val="Ttulo3Car"/>
+    <w:link w:val="Heading3Char"/>
     <w:uiPriority w:val="9"/>
     <w:semiHidden/>
     <w:unhideWhenUsed/>
@@ -16434,13 +16407,13 @@
       <w:color w:val="4F81BD" w:themeColor="accent1"/>
     </w:rPr>
   </w:style>
-  <w:style w:type="character" w:default="1" w:styleId="Fuentedeprrafopredeter">
+  <w:style w:type="character" w:default="1" w:styleId="DefaultParagraphFont">
     <w:name w:val="Default Paragraph Font"/>
     <w:uiPriority w:val="1"/>
     <w:semiHidden/>
     <w:unhideWhenUsed/>
   </w:style>
-  <w:style w:type="table" w:default="1" w:styleId="Tablanormal">
+  <w:style w:type="table" w:default="1" w:styleId="TableNormal">
     <w:name w:val="Normal Table"/>
     <w:uiPriority w:val="99"/>
     <w:semiHidden/>
@@ -16455,15 +16428,15 @@
       </w:tblCellMar>
     </w:tblPr>
   </w:style>
-  <w:style w:type="numbering" w:default="1" w:styleId="Sinlista">
+  <w:style w:type="numbering" w:default="1" w:styleId="NoList">
     <w:name w:val="No List"/>
     <w:uiPriority w:val="99"/>
     <w:semiHidden/>
     <w:unhideWhenUsed/>
   </w:style>
-  <w:style w:type="paragraph" w:styleId="Sinespaciado">
+  <w:style w:type="paragraph" w:styleId="NoSpacing">
     <w:name w:val="No Spacing"/>
-    <w:link w:val="SinespaciadoCar"/>
+    <w:link w:val="NoSpacingChar"/>
     <w:uiPriority w:val="1"/>
     <w:qFormat/>
     <w:rsid w:val="00FE681D"/>
@@ -16475,10 +16448,10 @@
       <w:lang w:eastAsia="es-PE"/>
     </w:rPr>
   </w:style>
-  <w:style w:type="character" w:customStyle="1" w:styleId="SinespaciadoCar">
-    <w:name w:val="Sin espaciado Car"/>
-    <w:basedOn w:val="Fuentedeprrafopredeter"/>
-    <w:link w:val="Sinespaciado"/>
+  <w:style w:type="character" w:customStyle="1" w:styleId="NoSpacingChar">
+    <w:name w:val="No Spacing Char"/>
+    <w:basedOn w:val="DefaultParagraphFont"/>
+    <w:link w:val="NoSpacing"/>
     <w:uiPriority w:val="1"/>
     <w:rsid w:val="00FE681D"/>
     <w:rPr>
@@ -16486,10 +16459,10 @@
       <w:lang w:eastAsia="es-PE"/>
     </w:rPr>
   </w:style>
-  <w:style w:type="paragraph" w:styleId="Textodeglobo">
+  <w:style w:type="paragraph" w:styleId="BalloonText">
     <w:name w:val="Balloon Text"/>
     <w:basedOn w:val="Normal"/>
-    <w:link w:val="TextodegloboCar"/>
+    <w:link w:val="BalloonTextChar"/>
     <w:uiPriority w:val="99"/>
     <w:semiHidden/>
     <w:unhideWhenUsed/>
@@ -16503,10 +16476,10 @@
       <w:szCs w:val="16"/>
     </w:rPr>
   </w:style>
-  <w:style w:type="character" w:customStyle="1" w:styleId="TextodegloboCar">
-    <w:name w:val="Texto de globo Car"/>
-    <w:basedOn w:val="Fuentedeprrafopredeter"/>
-    <w:link w:val="Textodeglobo"/>
+  <w:style w:type="character" w:customStyle="1" w:styleId="BalloonTextChar">
+    <w:name w:val="Balloon Text Char"/>
+    <w:basedOn w:val="DefaultParagraphFont"/>
+    <w:link w:val="BalloonText"/>
     <w:uiPriority w:val="99"/>
     <w:semiHidden/>
     <w:rsid w:val="00FE681D"/>
@@ -16517,7 +16490,7 @@
       <w:lang w:val="es-ES"/>
     </w:rPr>
   </w:style>
-  <w:style w:type="paragraph" w:styleId="Prrafodelista">
+  <w:style w:type="paragraph" w:styleId="ListParagraph">
     <w:name w:val="List Paragraph"/>
     <w:basedOn w:val="Normal"/>
     <w:uiPriority w:val="34"/>
@@ -16544,9 +16517,9 @@
       <w:lang w:val="es-PE" w:eastAsia="es-PE"/>
     </w:rPr>
   </w:style>
-  <w:style w:type="table" w:styleId="Tablaconcuadrcula">
+  <w:style w:type="table" w:styleId="TableGrid">
     <w:name w:val="Table Grid"/>
-    <w:basedOn w:val="Tablanormal"/>
+    <w:basedOn w:val="TableNormal"/>
     <w:uiPriority w:val="39"/>
     <w:rsid w:val="006B7AA9"/>
     <w:pPr>
@@ -16563,9 +16536,9 @@
       </w:tblBorders>
     </w:tblPr>
   </w:style>
-  <w:style w:type="table" w:styleId="Listaclara-nfasis3">
+  <w:style w:type="table" w:styleId="LightList-Accent3">
     <w:name w:val="Light List Accent 3"/>
-    <w:basedOn w:val="Tablanormal"/>
+    <w:basedOn w:val="TableNormal"/>
     <w:uiPriority w:val="61"/>
     <w:rsid w:val="00316531"/>
     <w:pPr>
@@ -16648,10 +16621,10 @@
       </w:tcPr>
     </w:tblStylePr>
   </w:style>
-  <w:style w:type="paragraph" w:styleId="Encabezado">
+  <w:style w:type="paragraph" w:styleId="Header">
     <w:name w:val="header"/>
     <w:basedOn w:val="Normal"/>
-    <w:link w:val="EncabezadoCar"/>
+    <w:link w:val="HeaderChar"/>
     <w:uiPriority w:val="99"/>
     <w:unhideWhenUsed/>
     <w:rsid w:val="00CC106A"/>
@@ -16663,20 +16636,20 @@
       <w:spacing w:after="0" w:line="240" w:lineRule="auto"/>
     </w:pPr>
   </w:style>
-  <w:style w:type="character" w:customStyle="1" w:styleId="EncabezadoCar">
-    <w:name w:val="Encabezado Car"/>
-    <w:basedOn w:val="Fuentedeprrafopredeter"/>
-    <w:link w:val="Encabezado"/>
+  <w:style w:type="character" w:customStyle="1" w:styleId="HeaderChar">
+    <w:name w:val="Header Char"/>
+    <w:basedOn w:val="DefaultParagraphFont"/>
+    <w:link w:val="Header"/>
     <w:uiPriority w:val="99"/>
     <w:rsid w:val="00CC106A"/>
     <w:rPr>
       <w:lang w:val="es-ES"/>
     </w:rPr>
   </w:style>
-  <w:style w:type="paragraph" w:styleId="Piedepgina">
+  <w:style w:type="paragraph" w:styleId="Footer">
     <w:name w:val="footer"/>
     <w:basedOn w:val="Normal"/>
-    <w:link w:val="PiedepginaCar"/>
+    <w:link w:val="FooterChar"/>
     <w:uiPriority w:val="99"/>
     <w:unhideWhenUsed/>
     <w:rsid w:val="00CC106A"/>
@@ -16688,19 +16661,19 @@
       <w:spacing w:after="0" w:line="240" w:lineRule="auto"/>
     </w:pPr>
   </w:style>
-  <w:style w:type="character" w:customStyle="1" w:styleId="PiedepginaCar">
-    <w:name w:val="Pie de página Car"/>
-    <w:basedOn w:val="Fuentedeprrafopredeter"/>
-    <w:link w:val="Piedepgina"/>
+  <w:style w:type="character" w:customStyle="1" w:styleId="FooterChar">
+    <w:name w:val="Footer Char"/>
+    <w:basedOn w:val="DefaultParagraphFont"/>
+    <w:link w:val="Footer"/>
     <w:uiPriority w:val="99"/>
     <w:rsid w:val="00CC106A"/>
     <w:rPr>
       <w:lang w:val="es-ES"/>
     </w:rPr>
   </w:style>
-  <w:style w:type="table" w:styleId="Sombreadoclaro-nfasis2">
+  <w:style w:type="table" w:styleId="LightShading-Accent2">
     <w:name w:val="Light Shading Accent 2"/>
-    <w:basedOn w:val="Tablanormal"/>
+    <w:basedOn w:val="TableNormal"/>
     <w:uiPriority w:val="60"/>
     <w:rsid w:val="00830762"/>
     <w:pPr>
@@ -16794,9 +16767,9 @@
       </w:tcPr>
     </w:tblStylePr>
   </w:style>
-  <w:style w:type="table" w:styleId="Cuadrculamedia1-nfasis2">
+  <w:style w:type="table" w:styleId="MediumGrid1-Accent2">
     <w:name w:val="Medium Grid 1 Accent 2"/>
-    <w:basedOn w:val="Tablanormal"/>
+    <w:basedOn w:val="TableNormal"/>
     <w:uiPriority w:val="67"/>
     <w:rsid w:val="00121D45"/>
     <w:pPr>
@@ -16860,9 +16833,9 @@
       </w:tcPr>
     </w:tblStylePr>
   </w:style>
-  <w:style w:type="table" w:styleId="Listaclara-nfasis2">
+  <w:style w:type="table" w:styleId="LightList-Accent2">
     <w:name w:val="Light List Accent 2"/>
-    <w:basedOn w:val="Tablanormal"/>
+    <w:basedOn w:val="TableNormal"/>
     <w:uiPriority w:val="61"/>
     <w:rsid w:val="00121D45"/>
     <w:pPr>
@@ -16945,10 +16918,10 @@
       </w:tcPr>
     </w:tblStylePr>
   </w:style>
-  <w:style w:type="character" w:customStyle="1" w:styleId="Ttulo3Car">
-    <w:name w:val="Título 3 Car"/>
-    <w:basedOn w:val="Fuentedeprrafopredeter"/>
-    <w:link w:val="Ttulo3"/>
+  <w:style w:type="character" w:customStyle="1" w:styleId="Heading3Char">
+    <w:name w:val="Heading 3 Char"/>
+    <w:basedOn w:val="DefaultParagraphFont"/>
+    <w:link w:val="Heading3"/>
     <w:uiPriority w:val="9"/>
     <w:semiHidden/>
     <w:rsid w:val="00B2707E"/>
@@ -16960,10 +16933,10 @@
       <w:lang w:val="es-ES"/>
     </w:rPr>
   </w:style>
-  <w:style w:type="character" w:customStyle="1" w:styleId="Ttulo1Car">
-    <w:name w:val="Título 1 Car"/>
-    <w:basedOn w:val="Fuentedeprrafopredeter"/>
-    <w:link w:val="Ttulo1"/>
+  <w:style w:type="character" w:customStyle="1" w:styleId="Heading1Char">
+    <w:name w:val="Heading 1 Char"/>
+    <w:basedOn w:val="DefaultParagraphFont"/>
+    <w:link w:val="Heading1"/>
     <w:uiPriority w:val="9"/>
     <w:rsid w:val="00713C0C"/>
     <w:rPr>
@@ -16976,9 +16949,9 @@
       <w:lang w:val="es-ES"/>
     </w:rPr>
   </w:style>
-  <w:style w:type="paragraph" w:styleId="TtuloTDC">
+  <w:style w:type="paragraph" w:styleId="TOCHeading">
     <w:name w:val="TOC Heading"/>
-    <w:basedOn w:val="Ttulo1"/>
+    <w:basedOn w:val="Heading1"/>
     <w:next w:val="Normal"/>
     <w:uiPriority w:val="39"/>
     <w:unhideWhenUsed/>
@@ -16991,7 +16964,7 @@
       <w:lang w:val="es-PE" w:eastAsia="es-PE"/>
     </w:rPr>
   </w:style>
-  <w:style w:type="paragraph" w:styleId="TDC1">
+  <w:style w:type="paragraph" w:styleId="TOC1">
     <w:name w:val="toc 1"/>
     <w:basedOn w:val="Normal"/>
     <w:next w:val="Normal"/>
@@ -17009,9 +16982,9 @@
       <w:u w:val="single"/>
     </w:rPr>
   </w:style>
-  <w:style w:type="character" w:styleId="Hipervnculo">
+  <w:style w:type="character" w:styleId="Hyperlink">
     <w:name w:val="Hyperlink"/>
-    <w:basedOn w:val="Fuentedeprrafopredeter"/>
+    <w:basedOn w:val="DefaultParagraphFont"/>
     <w:uiPriority w:val="99"/>
     <w:unhideWhenUsed/>
     <w:rsid w:val="00713C0C"/>
@@ -17020,7 +16993,7 @@
       <w:u w:val="single"/>
     </w:rPr>
   </w:style>
-  <w:style w:type="paragraph" w:styleId="TDC2">
+  <w:style w:type="paragraph" w:styleId="TOC2">
     <w:name w:val="toc 2"/>
     <w:basedOn w:val="Normal"/>
     <w:next w:val="Normal"/>
@@ -17037,7 +17010,7 @@
       <w:smallCaps/>
     </w:rPr>
   </w:style>
-  <w:style w:type="paragraph" w:styleId="TDC3">
+  <w:style w:type="paragraph" w:styleId="TOC3">
     <w:name w:val="toc 3"/>
     <w:basedOn w:val="Normal"/>
     <w:next w:val="Normal"/>
@@ -17052,7 +17025,7 @@
       <w:smallCaps/>
     </w:rPr>
   </w:style>
-  <w:style w:type="paragraph" w:styleId="TDC4">
+  <w:style w:type="paragraph" w:styleId="TOC4">
     <w:name w:val="toc 4"/>
     <w:basedOn w:val="Normal"/>
     <w:next w:val="Normal"/>
@@ -17064,7 +17037,7 @@
       <w:spacing w:after="0"/>
     </w:pPr>
   </w:style>
-  <w:style w:type="paragraph" w:styleId="TDC5">
+  <w:style w:type="paragraph" w:styleId="TOC5">
     <w:name w:val="toc 5"/>
     <w:basedOn w:val="Normal"/>
     <w:next w:val="Normal"/>
@@ -17076,7 +17049,7 @@
       <w:spacing w:after="0"/>
     </w:pPr>
   </w:style>
-  <w:style w:type="paragraph" w:styleId="TDC6">
+  <w:style w:type="paragraph" w:styleId="TOC6">
     <w:name w:val="toc 6"/>
     <w:basedOn w:val="Normal"/>
     <w:next w:val="Normal"/>
@@ -17088,7 +17061,7 @@
       <w:spacing w:after="0"/>
     </w:pPr>
   </w:style>
-  <w:style w:type="paragraph" w:styleId="TDC7">
+  <w:style w:type="paragraph" w:styleId="TOC7">
     <w:name w:val="toc 7"/>
     <w:basedOn w:val="Normal"/>
     <w:next w:val="Normal"/>
@@ -17100,7 +17073,7 @@
       <w:spacing w:after="0"/>
     </w:pPr>
   </w:style>
-  <w:style w:type="paragraph" w:styleId="TDC8">
+  <w:style w:type="paragraph" w:styleId="TOC8">
     <w:name w:val="toc 8"/>
     <w:basedOn w:val="Normal"/>
     <w:next w:val="Normal"/>
@@ -17112,7 +17085,7 @@
       <w:spacing w:after="0"/>
     </w:pPr>
   </w:style>
-  <w:style w:type="paragraph" w:styleId="TDC9">
+  <w:style w:type="paragraph" w:styleId="TOC9">
     <w:name w:val="toc 9"/>
     <w:basedOn w:val="Normal"/>
     <w:next w:val="Normal"/>
@@ -17126,13 +17099,13 @@
   </w:style>
   <w:style w:type="character" w:customStyle="1" w:styleId="apple-converted-space">
     <w:name w:val="apple-converted-space"/>
-    <w:basedOn w:val="Fuentedeprrafopredeter"/>
+    <w:basedOn w:val="DefaultParagraphFont"/>
     <w:rsid w:val="000931C4"/>
   </w:style>
-  <w:style w:type="character" w:customStyle="1" w:styleId="Ttulo2Car">
-    <w:name w:val="Título 2 Car"/>
-    <w:basedOn w:val="Fuentedeprrafopredeter"/>
-    <w:link w:val="Ttulo2"/>
+  <w:style w:type="character" w:customStyle="1" w:styleId="Heading2Char">
+    <w:name w:val="Heading 2 Char"/>
+    <w:basedOn w:val="DefaultParagraphFont"/>
+    <w:link w:val="Heading2"/>
     <w:uiPriority w:val="9"/>
     <w:rsid w:val="008430CF"/>
     <w:rPr>
@@ -17143,10 +17116,10 @@
       <w:lang w:val="es-ES"/>
     </w:rPr>
   </w:style>
-  <w:style w:type="paragraph" w:styleId="Textonotapie">
+  <w:style w:type="paragraph" w:styleId="FootnoteText">
     <w:name w:val="footnote text"/>
     <w:basedOn w:val="Normal"/>
-    <w:link w:val="TextonotapieCar"/>
+    <w:link w:val="FootnoteTextChar"/>
     <w:uiPriority w:val="99"/>
     <w:rsid w:val="008430CF"/>
     <w:pPr>
@@ -17162,10 +17135,10 @@
       <w:lang w:val="es-PE" w:eastAsia="es-PE"/>
     </w:rPr>
   </w:style>
-  <w:style w:type="character" w:customStyle="1" w:styleId="TextonotapieCar">
-    <w:name w:val="Texto nota pie Car"/>
-    <w:basedOn w:val="Fuentedeprrafopredeter"/>
-    <w:link w:val="Textonotapie"/>
+  <w:style w:type="character" w:customStyle="1" w:styleId="FootnoteTextChar">
+    <w:name w:val="Footnote Text Char"/>
+    <w:basedOn w:val="DefaultParagraphFont"/>
+    <w:link w:val="FootnoteText"/>
     <w:uiPriority w:val="99"/>
     <w:rsid w:val="008430CF"/>
     <w:rPr>
@@ -17175,9 +17148,9 @@
       <w:lang w:eastAsia="es-PE"/>
     </w:rPr>
   </w:style>
-  <w:style w:type="character" w:styleId="MquinadeescribirHTML">
+  <w:style w:type="character" w:styleId="HTMLTypewriter">
     <w:name w:val="HTML Typewriter"/>
-    <w:basedOn w:val="Fuentedeprrafopredeter"/>
+    <w:basedOn w:val="DefaultParagraphFont"/>
     <w:uiPriority w:val="99"/>
     <w:semiHidden/>
     <w:unhideWhenUsed/>
@@ -17225,7 +17198,7 @@
   <w:style w:type="paragraph" w:customStyle="1" w:styleId="InfoBlue">
     <w:name w:val="InfoBlue"/>
     <w:basedOn w:val="Normal"/>
-    <w:next w:val="Textoindependiente"/>
+    <w:next w:val="BodyText"/>
     <w:rsid w:val="00F46D61"/>
     <w:pPr>
       <w:widowControl w:val="0"/>
@@ -17242,10 +17215,10 @@
       <w:lang w:val="en-US"/>
     </w:rPr>
   </w:style>
-  <w:style w:type="paragraph" w:styleId="Textoindependiente">
+  <w:style w:type="paragraph" w:styleId="BodyText">
     <w:name w:val="Body Text"/>
     <w:basedOn w:val="Normal"/>
-    <w:link w:val="TextoindependienteCar"/>
+    <w:link w:val="BodyTextChar"/>
     <w:uiPriority w:val="99"/>
     <w:semiHidden/>
     <w:unhideWhenUsed/>
@@ -17254,10 +17227,10 @@
       <w:spacing w:after="120"/>
     </w:pPr>
   </w:style>
-  <w:style w:type="character" w:customStyle="1" w:styleId="TextoindependienteCar">
-    <w:name w:val="Texto independiente Car"/>
-    <w:basedOn w:val="Fuentedeprrafopredeter"/>
-    <w:link w:val="Textoindependiente"/>
+  <w:style w:type="character" w:customStyle="1" w:styleId="BodyTextChar">
+    <w:name w:val="Body Text Char"/>
+    <w:basedOn w:val="DefaultParagraphFont"/>
+    <w:link w:val="BodyText"/>
     <w:uiPriority w:val="99"/>
     <w:semiHidden/>
     <w:rsid w:val="00F46D61"/>
@@ -17290,7 +17263,7 @@
   </w:style>
   <w:style w:type="character" w:customStyle="1" w:styleId="3oh-">
     <w:name w:val="_3oh-"/>
-    <w:basedOn w:val="Fuentedeprrafopredeter"/>
+    <w:basedOn w:val="DefaultParagraphFont"/>
     <w:rsid w:val="00BB4126"/>
   </w:style>
   <w:style w:type="paragraph" w:customStyle="1" w:styleId="Standard">
@@ -17342,9 +17315,9 @@
       <w:sz w:val="28"/>
     </w:rPr>
   </w:style>
-  <w:style w:type="table" w:styleId="Tablanormal2">
+  <w:style w:type="table" w:styleId="PlainTable2">
     <w:name w:val="Plain Table 2"/>
-    <w:basedOn w:val="Tablanormal"/>
+    <w:basedOn w:val="TableNormal"/>
     <w:uiPriority w:val="42"/>
     <w:rsid w:val="00B42009"/>
     <w:pPr>
@@ -22176,7 +22149,7 @@
 </file>
 
 <file path=customXml/itemProps2.xml><?xml version="1.0" encoding="utf-8"?>
-<ds:datastoreItem xmlns:ds="http://schemas.openxmlformats.org/officeDocument/2006/customXml" ds:itemID="{76DB5F20-DF8D-495A-AA5E-D1246089BB25}">
+<ds:datastoreItem xmlns:ds="http://schemas.openxmlformats.org/officeDocument/2006/customXml" ds:itemID="{2E21CA8B-DF96-41BE-8C1E-4AD3015602E4}">
   <ds:schemaRefs>
     <ds:schemaRef ds:uri="http://schemas.openxmlformats.org/officeDocument/2006/bibliography"/>
   </ds:schemaRefs>

</xml_diff>

<commit_message>
Agrega Libreria de Desarrollo
</commit_message>
<xml_diff>
--- a/Desarrollo/RSAC/Gestion/RSAC_ACP.docx
+++ b/Desarrollo/RSAC/Gestion/RSAC_ACP.docx
@@ -1,6 +1,6 @@
 
 <file path=word/document.xml><?xml version="1.0" encoding="utf-8"?>
-<w:document xmlns:wpc="http://schemas.microsoft.com/office/word/2010/wordprocessingCanvas" xmlns:cx="http://schemas.microsoft.com/office/drawing/2014/chartex" xmlns:cx1="http://schemas.microsoft.com/office/drawing/2015/9/8/chartex" xmlns:cx2="http://schemas.microsoft.com/office/drawing/2015/10/21/chartex" xmlns:cx3="http://schemas.microsoft.com/office/drawing/2016/5/9/chartex" xmlns:cx4="http://schemas.microsoft.com/office/drawing/2016/5/10/chartex" xmlns:cx5="http://schemas.microsoft.com/office/drawing/2016/5/11/chartex" xmlns:cx6="http://schemas.microsoft.com/office/drawing/2016/5/12/chartex" xmlns:cx7="http://schemas.microsoft.com/office/drawing/2016/5/13/chartex" xmlns:cx8="http://schemas.microsoft.com/office/drawing/2016/5/14/chartex" xmlns:mc="http://schemas.openxmlformats.org/markup-compatibility/2006" xmlns:aink="http://schemas.microsoft.com/office/drawing/2016/ink" xmlns:am3d="http://schemas.microsoft.com/office/drawing/2017/model3d" xmlns:o="urn:schemas-microsoft-com:office:office" xmlns:r="http://schemas.openxmlformats.org/officeDocument/2006/relationships" xmlns:m="http://schemas.openxmlformats.org/officeDocument/2006/math" xmlns:v="urn:schemas-microsoft-com:vml" xmlns:wp14="http://schemas.microsoft.com/office/word/2010/wordprocessingDrawing" xmlns:wp="http://schemas.openxmlformats.org/drawingml/2006/wordprocessingDrawing" xmlns:w10="urn:schemas-microsoft-com:office:word" xmlns:w="http://schemas.openxmlformats.org/wordprocessingml/2006/main" xmlns:w14="http://schemas.microsoft.com/office/word/2010/wordml" xmlns:w15="http://schemas.microsoft.com/office/word/2012/wordml" xmlns:w16cid="http://schemas.microsoft.com/office/word/2016/wordml/cid" xmlns:w16se="http://schemas.microsoft.com/office/word/2015/wordml/symex" xmlns:wpg="http://schemas.microsoft.com/office/word/2010/wordprocessingGroup" xmlns:wpi="http://schemas.microsoft.com/office/word/2010/wordprocessingInk" xmlns:wne="http://schemas.microsoft.com/office/word/2006/wordml" xmlns:wps="http://schemas.microsoft.com/office/word/2010/wordprocessingShape" mc:Ignorable="w14 w15 w16se w16cid wp14">
+<w:document xmlns:wpc="http://schemas.microsoft.com/office/word/2010/wordprocessingCanvas" xmlns:cx="http://schemas.microsoft.com/office/drawing/2014/chartex" xmlns:cx1="http://schemas.microsoft.com/office/drawing/2015/9/8/chartex" xmlns:mc="http://schemas.openxmlformats.org/markup-compatibility/2006" xmlns:o="urn:schemas-microsoft-com:office:office" xmlns:r="http://schemas.openxmlformats.org/officeDocument/2006/relationships" xmlns:m="http://schemas.openxmlformats.org/officeDocument/2006/math" xmlns:v="urn:schemas-microsoft-com:vml" xmlns:wp14="http://schemas.microsoft.com/office/word/2010/wordprocessingDrawing" xmlns:wp="http://schemas.openxmlformats.org/drawingml/2006/wordprocessingDrawing" xmlns:w10="urn:schemas-microsoft-com:office:word" xmlns:w="http://schemas.openxmlformats.org/wordprocessingml/2006/main" xmlns:w14="http://schemas.microsoft.com/office/word/2010/wordml" xmlns:w15="http://schemas.microsoft.com/office/word/2012/wordml" xmlns:w16se="http://schemas.microsoft.com/office/word/2015/wordml/symex" xmlns:wpg="http://schemas.microsoft.com/office/word/2010/wordprocessingGroup" xmlns:wpi="http://schemas.microsoft.com/office/word/2010/wordprocessingInk" xmlns:wne="http://schemas.microsoft.com/office/word/2006/wordml" xmlns:wps="http://schemas.microsoft.com/office/word/2010/wordprocessingShape" mc:Ignorable="w14 w15 w16se wp14">
   <w:body>
     <w:sdt>
       <w:sdtPr>
@@ -22,13 +22,13 @@
         </w:rPr>
       </w:sdtEndPr>
       <w:sdtContent>
-        <w:bookmarkStart w:id="0" w:name="_Toc391715346" w:displacedByCustomXml="prev"/>
+        <w:bookmarkStart w:id="0" w:name="_Toc391325453" w:displacedByCustomXml="prev"/>
         <w:bookmarkEnd w:id="0" w:displacedByCustomXml="prev"/>
-        <w:bookmarkStart w:id="1" w:name="_Toc391714504" w:displacedByCustomXml="prev"/>
+        <w:bookmarkStart w:id="1" w:name="_Toc391714464" w:displacedByCustomXml="prev"/>
         <w:bookmarkEnd w:id="1" w:displacedByCustomXml="prev"/>
-        <w:bookmarkStart w:id="2" w:name="_Toc391714464" w:displacedByCustomXml="prev"/>
+        <w:bookmarkStart w:id="2" w:name="_Toc391714504" w:displacedByCustomXml="prev"/>
         <w:bookmarkEnd w:id="2" w:displacedByCustomXml="prev"/>
-        <w:bookmarkStart w:id="3" w:name="_Toc391325453" w:displacedByCustomXml="prev"/>
+        <w:bookmarkStart w:id="3" w:name="_Toc391715346" w:displacedByCustomXml="prev"/>
         <w:bookmarkEnd w:id="3" w:displacedByCustomXml="prev"/>
         <w:p>
           <w:pPr>
@@ -50,7 +50,7 @@
             <w:rPr>
               <w:rFonts w:ascii="NewsGotT" w:hAnsi="NewsGotT"/>
               <w:noProof/>
-              <w:lang w:val="es-PE" w:eastAsia="es-PE"/>
+              <w:lang w:eastAsia="es-ES"/>
             </w:rPr>
             <mc:AlternateContent>
               <mc:Choice Requires="wps">
@@ -127,7 +127,7 @@
                   </wp:anchor>
                 </w:drawing>
               </mc:Choice>
-              <mc:Fallback>
+              <mc:Fallback xmlns:w16cid="http://schemas.microsoft.com/office/word/2016/wordml/cid" xmlns:am3d="http://schemas.microsoft.com/office/drawing/2017/model3d" xmlns:aink="http://schemas.microsoft.com/office/drawing/2016/ink" xmlns:cx8="http://schemas.microsoft.com/office/drawing/2016/5/14/chartex" xmlns:cx7="http://schemas.microsoft.com/office/drawing/2016/5/13/chartex" xmlns:cx6="http://schemas.microsoft.com/office/drawing/2016/5/12/chartex" xmlns:cx5="http://schemas.microsoft.com/office/drawing/2016/5/11/chartex" xmlns:cx4="http://schemas.microsoft.com/office/drawing/2016/5/10/chartex" xmlns:cx3="http://schemas.microsoft.com/office/drawing/2016/5/9/chartex" xmlns:cx2="http://schemas.microsoft.com/office/drawing/2015/10/21/chartex">
                 <w:pict>
                   <v:rect w14:anchorId="21E4F1B1" id="4 Rectángulo" o:spid="_x0000_s1026" style="position:absolute;left:0;text-align:left;margin-left:0;margin-top:-42.3pt;width:549.8pt;height:732pt;z-index:-251666944;visibility:visible;mso-wrap-style:square;mso-width-percent:0;mso-height-percent:0;mso-wrap-distance-left:9pt;mso-wrap-distance-top:0;mso-wrap-distance-right:9pt;mso-wrap-distance-bottom:0;mso-position-horizontal:center;mso-position-horizontal-relative:margin;mso-position-vertical:absolute;mso-position-vertical-relative:text;mso-width-percent:0;mso-height-percent:0;mso-width-relative:margin;mso-height-relative:margin;v-text-anchor:middle" o:gfxdata="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" fillcolor="white [3201]" strokecolor="#1f497d [3215]" strokeweight="2pt">
                     <v:textbox>
@@ -151,7 +151,7 @@
             <w:rPr>
               <w:rFonts w:ascii="NewsGotT" w:hAnsi="NewsGotT"/>
               <w:noProof/>
-              <w:lang w:val="es-PE" w:eastAsia="es-PE"/>
+              <w:lang w:eastAsia="es-ES"/>
             </w:rPr>
             <mc:AlternateContent>
               <mc:Choice Requires="wps">
@@ -219,7 +219,7 @@
                   </wp:anchor>
                 </w:drawing>
               </mc:Choice>
-              <mc:Fallback>
+              <mc:Fallback xmlns:w16cid="http://schemas.microsoft.com/office/word/2016/wordml/cid" xmlns:am3d="http://schemas.microsoft.com/office/drawing/2017/model3d" xmlns:aink="http://schemas.microsoft.com/office/drawing/2016/ink" xmlns:cx8="http://schemas.microsoft.com/office/drawing/2016/5/14/chartex" xmlns:cx7="http://schemas.microsoft.com/office/drawing/2016/5/13/chartex" xmlns:cx6="http://schemas.microsoft.com/office/drawing/2016/5/12/chartex" xmlns:cx5="http://schemas.microsoft.com/office/drawing/2016/5/11/chartex" xmlns:cx4="http://schemas.microsoft.com/office/drawing/2016/5/10/chartex" xmlns:cx3="http://schemas.microsoft.com/office/drawing/2016/5/9/chartex" xmlns:cx2="http://schemas.microsoft.com/office/drawing/2015/10/21/chartex">
                 <w:pict>
                   <v:rect w14:anchorId="12366E7F" id="3 Rectángulo" o:spid="_x0000_s1026" style="position:absolute;margin-left:-86pt;margin-top:-70.85pt;width:614.35pt;height:11in;z-index:-251667968;visibility:visible;mso-wrap-style:square;mso-width-percent:0;mso-wrap-distance-left:9pt;mso-wrap-distance-top:0;mso-wrap-distance-right:9pt;mso-wrap-distance-bottom:0;mso-position-horizontal:absolute;mso-position-horizontal-relative:text;mso-position-vertical:absolute;mso-position-vertical-relative:text;mso-width-percent:0;mso-width-relative:margin;v-text-anchor:middle" o:gfxdata="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" fillcolor="#1f497d [3215]" stroked="f" strokeweight="2pt"/>
                 </w:pict>
@@ -314,6 +314,7 @@
           <w:r>
             <w:rPr>
               <w:noProof/>
+              <w:lang w:eastAsia="es-ES"/>
             </w:rPr>
             <w:drawing>
               <wp:anchor distT="0" distB="0" distL="114300" distR="114300" simplePos="0" relativeHeight="251665408" behindDoc="1" locked="0" layoutInCell="1" allowOverlap="1" wp14:anchorId="1A66A930">
@@ -472,7 +473,7 @@
             <w:rPr>
               <w:rFonts w:ascii="NewsGotT" w:hAnsi="NewsGotT"/>
               <w:noProof/>
-              <w:lang w:val="es-PE" w:eastAsia="es-PE"/>
+              <w:lang w:eastAsia="es-ES"/>
             </w:rPr>
             <mc:AlternateContent>
               <mc:Choice Requires="wps">
@@ -524,7 +525,7 @@
                             <w:txbxContent>
                               <w:p>
                                 <w:pPr>
-                                  <w:pStyle w:val="NoSpacing"/>
+                                  <w:pStyle w:val="Sinespaciado"/>
                                   <w:jc w:val="right"/>
                                   <w:rPr>
                                     <w:rFonts w:asciiTheme="majorHAnsi" w:eastAsiaTheme="majorEastAsia" w:hAnsiTheme="majorHAnsi" w:cstheme="majorBidi"/>
@@ -572,7 +573,7 @@
                   </wp:anchor>
                 </w:drawing>
               </mc:Choice>
-              <mc:Fallback>
+              <mc:Fallback xmlns:w16cid="http://schemas.microsoft.com/office/word/2016/wordml/cid" xmlns:am3d="http://schemas.microsoft.com/office/drawing/2017/model3d" xmlns:aink="http://schemas.microsoft.com/office/drawing/2016/ink" xmlns:cx8="http://schemas.microsoft.com/office/drawing/2016/5/14/chartex" xmlns:cx7="http://schemas.microsoft.com/office/drawing/2016/5/13/chartex" xmlns:cx6="http://schemas.microsoft.com/office/drawing/2016/5/12/chartex" xmlns:cx5="http://schemas.microsoft.com/office/drawing/2016/5/11/chartex" xmlns:cx4="http://schemas.microsoft.com/office/drawing/2016/5/10/chartex" xmlns:cx3="http://schemas.microsoft.com/office/drawing/2016/5/9/chartex" xmlns:cx2="http://schemas.microsoft.com/office/drawing/2015/10/21/chartex">
                 <w:pict>
                   <v:rect w14:anchorId="2FDC5BFB" id="Rectángulo 16" o:spid="_x0000_s1027" style="position:absolute;margin-left:0;margin-top:340.95pt;width:548.45pt;height:59.85pt;z-index:251647488;visibility:visible;mso-wrap-style:square;mso-width-percent:0;mso-height-percent:0;mso-wrap-distance-left:9pt;mso-wrap-distance-top:0;mso-wrap-distance-right:9pt;mso-wrap-distance-bottom:0;mso-position-horizontal:center;mso-position-horizontal-relative:margin;mso-position-vertical:absolute;mso-position-vertical-relative:page;mso-width-percent:0;mso-height-percent:0;mso-width-relative:page;mso-height-relative:page;v-text-anchor:middle" o:gfxdata="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" o:allowincell="f" fillcolor="#272727 [2749]" stroked="f" strokeweight="1pt">
                     <v:textbox inset="14.4pt,,14.4pt">
@@ -687,7 +688,7 @@
               <w:noProof/>
               <w:sz w:val="40"/>
               <w:szCs w:val="40"/>
-              <w:lang w:val="es-PE" w:eastAsia="es-PE"/>
+              <w:lang w:eastAsia="es-ES"/>
             </w:rPr>
             <mc:AlternateContent>
               <mc:Choice Requires="wps">
@@ -749,7 +750,29 @@
                                     <w:szCs w:val="36"/>
                                     <w:lang w:val="es-PE" w:eastAsia="es-PE"/>
                                   </w:rPr>
-                                  <w:t>Acta de Constitución del Proyecto</w:t>
+                                  <w:t xml:space="preserve">Acta </w:t>
+                                </w:r>
+                                <w:r>
+                                  <w:rPr>
+                                    <w:rFonts w:asciiTheme="majorHAnsi" w:hAnsiTheme="majorHAnsi"/>
+                                    <w:noProof/>
+                                    <w:sz w:val="36"/>
+                                    <w:szCs w:val="36"/>
+                                    <w:lang w:val="es-PE" w:eastAsia="es-PE"/>
+                                  </w:rPr>
+                                  <w:t>de</w:t>
+                                </w:r>
+                                <w:bookmarkStart w:id="4" w:name="_GoBack"/>
+                                <w:bookmarkEnd w:id="4"/>
+                                <w:r>
+                                  <w:rPr>
+                                    <w:rFonts w:asciiTheme="majorHAnsi" w:hAnsiTheme="majorHAnsi"/>
+                                    <w:noProof/>
+                                    <w:sz w:val="36"/>
+                                    <w:szCs w:val="36"/>
+                                    <w:lang w:val="es-PE" w:eastAsia="es-PE"/>
+                                  </w:rPr>
+                                  <w:t xml:space="preserve"> Constitución del Proyecto</w:t>
                                 </w:r>
                               </w:p>
                             </w:txbxContent>
@@ -794,7 +817,29 @@
                               <w:szCs w:val="36"/>
                               <w:lang w:val="es-PE" w:eastAsia="es-PE"/>
                             </w:rPr>
-                            <w:t>Acta de Constitución del Proyecto</w:t>
+                            <w:t xml:space="preserve">Acta </w:t>
+                          </w:r>
+                          <w:r>
+                            <w:rPr>
+                              <w:rFonts w:asciiTheme="majorHAnsi" w:hAnsiTheme="majorHAnsi"/>
+                              <w:noProof/>
+                              <w:sz w:val="36"/>
+                              <w:szCs w:val="36"/>
+                              <w:lang w:val="es-PE" w:eastAsia="es-PE"/>
+                            </w:rPr>
+                            <w:t>de</w:t>
+                          </w:r>
+                          <w:bookmarkStart w:id="5" w:name="_GoBack"/>
+                          <w:bookmarkEnd w:id="5"/>
+                          <w:r>
+                            <w:rPr>
+                              <w:rFonts w:asciiTheme="majorHAnsi" w:hAnsiTheme="majorHAnsi"/>
+                              <w:noProof/>
+                              <w:sz w:val="36"/>
+                              <w:szCs w:val="36"/>
+                              <w:lang w:val="es-PE" w:eastAsia="es-PE"/>
+                            </w:rPr>
+                            <w:t xml:space="preserve"> Constitución del Proyecto</w:t>
                           </w:r>
                         </w:p>
                       </w:txbxContent>
@@ -995,7 +1040,7 @@
               <w:noProof/>
               <w:sz w:val="40"/>
               <w:szCs w:val="40"/>
-              <w:lang w:val="es-PE" w:eastAsia="es-PE"/>
+              <w:lang w:eastAsia="es-ES"/>
             </w:rPr>
             <mc:AlternateContent>
               <mc:Choice Requires="wps">
@@ -1097,7 +1142,7 @@
                   </wp:anchor>
                 </w:drawing>
               </mc:Choice>
-              <mc:Fallback>
+              <mc:Fallback xmlns:w16cid="http://schemas.microsoft.com/office/word/2016/wordml/cid" xmlns:am3d="http://schemas.microsoft.com/office/drawing/2017/model3d" xmlns:aink="http://schemas.microsoft.com/office/drawing/2016/ink" xmlns:cx8="http://schemas.microsoft.com/office/drawing/2016/5/14/chartex" xmlns:cx7="http://schemas.microsoft.com/office/drawing/2016/5/13/chartex" xmlns:cx6="http://schemas.microsoft.com/office/drawing/2016/5/12/chartex" xmlns:cx5="http://schemas.microsoft.com/office/drawing/2016/5/11/chartex" xmlns:cx4="http://schemas.microsoft.com/office/drawing/2016/5/10/chartex" xmlns:cx3="http://schemas.microsoft.com/office/drawing/2016/5/9/chartex" xmlns:cx2="http://schemas.microsoft.com/office/drawing/2015/10/21/chartex">
                 <w:pict>
                   <v:shape w14:anchorId="683D6F86" id="_x0000_s1029" type="#_x0000_t202" style="position:absolute;left:0;text-align:left;margin-left:0;margin-top:15.2pt;width:309.75pt;height:110.6pt;z-index:251664384;visibility:visible;mso-wrap-style:square;mso-width-percent:0;mso-height-percent:200;mso-wrap-distance-left:9pt;mso-wrap-distance-top:3.6pt;mso-wrap-distance-right:9pt;mso-wrap-distance-bottom:3.6pt;mso-position-horizontal:center;mso-position-horizontal-relative:margin;mso-position-vertical:absolute;mso-position-vertical-relative:text;mso-width-percent:0;mso-height-percent:200;mso-width-relative:margin;mso-height-relative:margin;v-text-anchor:top" o:gfxdata="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" stroked="f">
                     <v:textbox style="mso-fit-shape-to-text:t">
@@ -3586,7 +3631,7 @@
           </w:tcPr>
           <w:p>
             <w:pPr>
-              <w:pStyle w:val="ListParagraph"/>
+              <w:pStyle w:val="Prrafodelista"/>
               <w:numPr>
                 <w:ilvl w:val="0"/>
                 <w:numId w:val="30"/>
@@ -5153,31 +5198,7 @@
                 <w:sz w:val="24"/>
                 <w:szCs w:val="24"/>
               </w:rPr>
-              <w:t>02</w:t>
-            </w:r>
-            <w:r>
-              <w:rPr>
-                <w:rFonts w:ascii="Calibri" w:eastAsia="Calibri" w:hAnsi="Calibri" w:cs="Calibri"/>
-                <w:sz w:val="24"/>
-                <w:szCs w:val="24"/>
-              </w:rPr>
-              <w:t>/0</w:t>
-            </w:r>
-            <w:r>
-              <w:rPr>
-                <w:rFonts w:ascii="Calibri" w:eastAsia="Calibri" w:hAnsi="Calibri" w:cs="Calibri"/>
-                <w:sz w:val="24"/>
-                <w:szCs w:val="24"/>
-              </w:rPr>
-              <w:t>6</w:t>
-            </w:r>
-            <w:r>
-              <w:rPr>
-                <w:rFonts w:ascii="Calibri" w:eastAsia="Calibri" w:hAnsi="Calibri" w:cs="Calibri"/>
-                <w:sz w:val="24"/>
-                <w:szCs w:val="24"/>
-              </w:rPr>
-              <w:t>/2018</w:t>
+              <w:t>02/06/2018</w:t>
             </w:r>
           </w:p>
         </w:tc>
@@ -5215,8 +5236,6 @@
               </w:rPr>
               <w:t>Entrega de producto finalizado</w:t>
             </w:r>
-            <w:bookmarkStart w:id="4" w:name="_GoBack"/>
-            <w:bookmarkEnd w:id="4"/>
           </w:p>
         </w:tc>
         <w:tc>
@@ -8732,7 +8751,7 @@
           </w:tcPr>
           <w:p>
             <w:pPr>
-              <w:pStyle w:val="ListParagraph"/>
+              <w:pStyle w:val="Prrafodelista"/>
               <w:widowControl w:val="0"/>
               <w:numPr>
                 <w:ilvl w:val="0"/>
@@ -8764,7 +8783,7 @@
           </w:p>
           <w:p>
             <w:pPr>
-              <w:pStyle w:val="ListParagraph"/>
+              <w:pStyle w:val="Prrafodelista"/>
               <w:widowControl w:val="0"/>
               <w:numPr>
                 <w:ilvl w:val="0"/>
@@ -8795,7 +8814,7 @@
           </w:p>
           <w:p>
             <w:pPr>
-              <w:pStyle w:val="ListParagraph"/>
+              <w:pStyle w:val="Prrafodelista"/>
               <w:widowControl w:val="0"/>
               <w:numPr>
                 <w:ilvl w:val="0"/>
@@ -8893,7 +8912,7 @@
           </w:tcPr>
           <w:p>
             <w:pPr>
-              <w:pStyle w:val="ListParagraph"/>
+              <w:pStyle w:val="Prrafodelista"/>
               <w:widowControl w:val="0"/>
               <w:numPr>
                 <w:ilvl w:val="0"/>
@@ -8924,7 +8943,7 @@
           </w:p>
           <w:p>
             <w:pPr>
-              <w:pStyle w:val="ListParagraph"/>
+              <w:pStyle w:val="Prrafodelista"/>
               <w:widowControl w:val="0"/>
               <w:numPr>
                 <w:ilvl w:val="0"/>
@@ -9653,6 +9672,7 @@
                 <w:color w:val="434343"/>
                 <w:sz w:val="24"/>
                 <w:szCs w:val="24"/>
+                <w:lang w:eastAsia="es-ES"/>
               </w:rPr>
               <w:lastRenderedPageBreak/>
               <w:drawing>
@@ -11036,7 +11056,7 @@
           </w:p>
           <w:p>
             <w:pPr>
-              <w:pStyle w:val="ListParagraph"/>
+              <w:pStyle w:val="Prrafodelista"/>
               <w:numPr>
                 <w:ilvl w:val="0"/>
                 <w:numId w:val="39"/>
@@ -11058,7 +11078,7 @@
           </w:p>
           <w:p>
             <w:pPr>
-              <w:pStyle w:val="ListParagraph"/>
+              <w:pStyle w:val="Prrafodelista"/>
               <w:numPr>
                 <w:ilvl w:val="0"/>
                 <w:numId w:val="39"/>
@@ -11112,7 +11132,7 @@
 </file>
 
 <file path=word/endnotes.xml><?xml version="1.0" encoding="utf-8"?>
-<w:endnotes xmlns:wpc="http://schemas.microsoft.com/office/word/2010/wordprocessingCanvas" xmlns:cx="http://schemas.microsoft.com/office/drawing/2014/chartex" xmlns:cx1="http://schemas.microsoft.com/office/drawing/2015/9/8/chartex" xmlns:cx2="http://schemas.microsoft.com/office/drawing/2015/10/21/chartex" xmlns:cx3="http://schemas.microsoft.com/office/drawing/2016/5/9/chartex" xmlns:cx4="http://schemas.microsoft.com/office/drawing/2016/5/10/chartex" xmlns:cx5="http://schemas.microsoft.com/office/drawing/2016/5/11/chartex" xmlns:cx6="http://schemas.microsoft.com/office/drawing/2016/5/12/chartex" xmlns:cx7="http://schemas.microsoft.com/office/drawing/2016/5/13/chartex" xmlns:cx8="http://schemas.microsoft.com/office/drawing/2016/5/14/chartex" xmlns:mc="http://schemas.openxmlformats.org/markup-compatibility/2006" xmlns:aink="http://schemas.microsoft.com/office/drawing/2016/ink" xmlns:am3d="http://schemas.microsoft.com/office/drawing/2017/model3d" xmlns:o="urn:schemas-microsoft-com:office:office" xmlns:r="http://schemas.openxmlformats.org/officeDocument/2006/relationships" xmlns:m="http://schemas.openxmlformats.org/officeDocument/2006/math" xmlns:v="urn:schemas-microsoft-com:vml" xmlns:wp14="http://schemas.microsoft.com/office/word/2010/wordprocessingDrawing" xmlns:wp="http://schemas.openxmlformats.org/drawingml/2006/wordprocessingDrawing" xmlns:w10="urn:schemas-microsoft-com:office:word" xmlns:w="http://schemas.openxmlformats.org/wordprocessingml/2006/main" xmlns:w14="http://schemas.microsoft.com/office/word/2010/wordml" xmlns:w15="http://schemas.microsoft.com/office/word/2012/wordml" xmlns:w16cid="http://schemas.microsoft.com/office/word/2016/wordml/cid" xmlns:w16se="http://schemas.microsoft.com/office/word/2015/wordml/symex" xmlns:wpg="http://schemas.microsoft.com/office/word/2010/wordprocessingGroup" xmlns:wpi="http://schemas.microsoft.com/office/word/2010/wordprocessingInk" xmlns:wne="http://schemas.microsoft.com/office/word/2006/wordml" xmlns:wps="http://schemas.microsoft.com/office/word/2010/wordprocessingShape" mc:Ignorable="w14 w15 w16se w16cid wp14">
+<w:endnotes xmlns:wpc="http://schemas.microsoft.com/office/word/2010/wordprocessingCanvas" xmlns:cx="http://schemas.microsoft.com/office/drawing/2014/chartex" xmlns:cx1="http://schemas.microsoft.com/office/drawing/2015/9/8/chartex" xmlns:mc="http://schemas.openxmlformats.org/markup-compatibility/2006" xmlns:o="urn:schemas-microsoft-com:office:office" xmlns:r="http://schemas.openxmlformats.org/officeDocument/2006/relationships" xmlns:m="http://schemas.openxmlformats.org/officeDocument/2006/math" xmlns:v="urn:schemas-microsoft-com:vml" xmlns:wp14="http://schemas.microsoft.com/office/word/2010/wordprocessingDrawing" xmlns:wp="http://schemas.openxmlformats.org/drawingml/2006/wordprocessingDrawing" xmlns:w10="urn:schemas-microsoft-com:office:word" xmlns:w="http://schemas.openxmlformats.org/wordprocessingml/2006/main" xmlns:w14="http://schemas.microsoft.com/office/word/2010/wordml" xmlns:w15="http://schemas.microsoft.com/office/word/2012/wordml" xmlns:w16se="http://schemas.microsoft.com/office/word/2015/wordml/symex" xmlns:wpg="http://schemas.microsoft.com/office/word/2010/wordprocessingGroup" xmlns:wpi="http://schemas.microsoft.com/office/word/2010/wordprocessingInk" xmlns:wne="http://schemas.microsoft.com/office/word/2006/wordml" xmlns:wps="http://schemas.microsoft.com/office/word/2010/wordprocessingShape" mc:Ignorable="w14 w15 w16se wp14">
   <w:endnote w:type="separator" w:id="-1">
     <w:p>
       <w:pPr>
@@ -11137,7 +11157,7 @@
 </file>
 
 <file path=word/footer1.xml><?xml version="1.0" encoding="utf-8"?>
-<w:ftr xmlns:wpc="http://schemas.microsoft.com/office/word/2010/wordprocessingCanvas" xmlns:cx="http://schemas.microsoft.com/office/drawing/2014/chartex" xmlns:cx1="http://schemas.microsoft.com/office/drawing/2015/9/8/chartex" xmlns:cx2="http://schemas.microsoft.com/office/drawing/2015/10/21/chartex" xmlns:cx3="http://schemas.microsoft.com/office/drawing/2016/5/9/chartex" xmlns:cx4="http://schemas.microsoft.com/office/drawing/2016/5/10/chartex" xmlns:cx5="http://schemas.microsoft.com/office/drawing/2016/5/11/chartex" xmlns:cx6="http://schemas.microsoft.com/office/drawing/2016/5/12/chartex" xmlns:cx7="http://schemas.microsoft.com/office/drawing/2016/5/13/chartex" xmlns:cx8="http://schemas.microsoft.com/office/drawing/2016/5/14/chartex" xmlns:mc="http://schemas.openxmlformats.org/markup-compatibility/2006" xmlns:aink="http://schemas.microsoft.com/office/drawing/2016/ink" xmlns:am3d="http://schemas.microsoft.com/office/drawing/2017/model3d" xmlns:o="urn:schemas-microsoft-com:office:office" xmlns:r="http://schemas.openxmlformats.org/officeDocument/2006/relationships" xmlns:m="http://schemas.openxmlformats.org/officeDocument/2006/math" xmlns:v="urn:schemas-microsoft-com:vml" xmlns:wp14="http://schemas.microsoft.com/office/word/2010/wordprocessingDrawing" xmlns:wp="http://schemas.openxmlformats.org/drawingml/2006/wordprocessingDrawing" xmlns:w10="urn:schemas-microsoft-com:office:word" xmlns:w="http://schemas.openxmlformats.org/wordprocessingml/2006/main" xmlns:w14="http://schemas.microsoft.com/office/word/2010/wordml" xmlns:w15="http://schemas.microsoft.com/office/word/2012/wordml" xmlns:w16cid="http://schemas.microsoft.com/office/word/2016/wordml/cid" xmlns:w16se="http://schemas.microsoft.com/office/word/2015/wordml/symex" xmlns:wpg="http://schemas.microsoft.com/office/word/2010/wordprocessingGroup" xmlns:wpi="http://schemas.microsoft.com/office/word/2010/wordprocessingInk" xmlns:wne="http://schemas.microsoft.com/office/word/2006/wordml" xmlns:wps="http://schemas.microsoft.com/office/word/2010/wordprocessingShape" mc:Ignorable="w14 w15 w16se w16cid wp14">
+<w:ftr xmlns:wpc="http://schemas.microsoft.com/office/word/2010/wordprocessingCanvas" xmlns:cx="http://schemas.microsoft.com/office/drawing/2014/chartex" xmlns:cx1="http://schemas.microsoft.com/office/drawing/2015/9/8/chartex" xmlns:mc="http://schemas.openxmlformats.org/markup-compatibility/2006" xmlns:o="urn:schemas-microsoft-com:office:office" xmlns:r="http://schemas.openxmlformats.org/officeDocument/2006/relationships" xmlns:m="http://schemas.openxmlformats.org/officeDocument/2006/math" xmlns:v="urn:schemas-microsoft-com:vml" xmlns:wp14="http://schemas.microsoft.com/office/word/2010/wordprocessingDrawing" xmlns:wp="http://schemas.openxmlformats.org/drawingml/2006/wordprocessingDrawing" xmlns:w10="urn:schemas-microsoft-com:office:word" xmlns:w="http://schemas.openxmlformats.org/wordprocessingml/2006/main" xmlns:w14="http://schemas.microsoft.com/office/word/2010/wordml" xmlns:w15="http://schemas.microsoft.com/office/word/2012/wordml" xmlns:w16se="http://schemas.microsoft.com/office/word/2015/wordml/symex" xmlns:wpg="http://schemas.microsoft.com/office/word/2010/wordprocessingGroup" xmlns:wpi="http://schemas.microsoft.com/office/word/2010/wordprocessingInk" xmlns:wne="http://schemas.microsoft.com/office/word/2006/wordml" xmlns:wps="http://schemas.microsoft.com/office/word/2010/wordprocessingShape" mc:Ignorable="w14 w15 w16se wp14">
   <w:tbl>
     <w:tblPr>
       <w:tblW w:w="5000" w:type="pct"/>
@@ -11158,7 +11178,7 @@
         </w:tcPr>
         <w:p>
           <w:pPr>
-            <w:pStyle w:val="Footer"/>
+            <w:pStyle w:val="Piedepgina"/>
             <w:jc w:val="right"/>
             <w:rPr>
               <w:b/>
@@ -11222,7 +11242,7 @@
               </w14:shadow>
               <w14:numForm w14:val="oldStyle"/>
             </w:rPr>
-            <w:t>17</w:t>
+            <w:t>9</w:t>
           </w:r>
           <w:r>
             <w:rPr>
@@ -11247,7 +11267,7 @@
         </w:tcPr>
         <w:p>
           <w:pPr>
-            <w:pStyle w:val="Footer"/>
+            <w:pStyle w:val="Piedepgina"/>
           </w:pPr>
         </w:p>
       </w:tc>
@@ -11255,19 +11275,19 @@
   </w:tbl>
   <w:p>
     <w:pPr>
-      <w:pStyle w:val="Footer"/>
+      <w:pStyle w:val="Piedepgina"/>
     </w:pPr>
   </w:p>
   <w:p>
     <w:pPr>
-      <w:pStyle w:val="Footer"/>
+      <w:pStyle w:val="Piedepgina"/>
     </w:pPr>
   </w:p>
 </w:ftr>
 </file>
 
 <file path=word/footnotes.xml><?xml version="1.0" encoding="utf-8"?>
-<w:footnotes xmlns:wpc="http://schemas.microsoft.com/office/word/2010/wordprocessingCanvas" xmlns:cx="http://schemas.microsoft.com/office/drawing/2014/chartex" xmlns:cx1="http://schemas.microsoft.com/office/drawing/2015/9/8/chartex" xmlns:cx2="http://schemas.microsoft.com/office/drawing/2015/10/21/chartex" xmlns:cx3="http://schemas.microsoft.com/office/drawing/2016/5/9/chartex" xmlns:cx4="http://schemas.microsoft.com/office/drawing/2016/5/10/chartex" xmlns:cx5="http://schemas.microsoft.com/office/drawing/2016/5/11/chartex" xmlns:cx6="http://schemas.microsoft.com/office/drawing/2016/5/12/chartex" xmlns:cx7="http://schemas.microsoft.com/office/drawing/2016/5/13/chartex" xmlns:cx8="http://schemas.microsoft.com/office/drawing/2016/5/14/chartex" xmlns:mc="http://schemas.openxmlformats.org/markup-compatibility/2006" xmlns:aink="http://schemas.microsoft.com/office/drawing/2016/ink" xmlns:am3d="http://schemas.microsoft.com/office/drawing/2017/model3d" xmlns:o="urn:schemas-microsoft-com:office:office" xmlns:r="http://schemas.openxmlformats.org/officeDocument/2006/relationships" xmlns:m="http://schemas.openxmlformats.org/officeDocument/2006/math" xmlns:v="urn:schemas-microsoft-com:vml" xmlns:wp14="http://schemas.microsoft.com/office/word/2010/wordprocessingDrawing" xmlns:wp="http://schemas.openxmlformats.org/drawingml/2006/wordprocessingDrawing" xmlns:w10="urn:schemas-microsoft-com:office:word" xmlns:w="http://schemas.openxmlformats.org/wordprocessingml/2006/main" xmlns:w14="http://schemas.microsoft.com/office/word/2010/wordml" xmlns:w15="http://schemas.microsoft.com/office/word/2012/wordml" xmlns:w16cid="http://schemas.microsoft.com/office/word/2016/wordml/cid" xmlns:w16se="http://schemas.microsoft.com/office/word/2015/wordml/symex" xmlns:wpg="http://schemas.microsoft.com/office/word/2010/wordprocessingGroup" xmlns:wpi="http://schemas.microsoft.com/office/word/2010/wordprocessingInk" xmlns:wne="http://schemas.microsoft.com/office/word/2006/wordml" xmlns:wps="http://schemas.microsoft.com/office/word/2010/wordprocessingShape" mc:Ignorable="w14 w15 w16se w16cid wp14">
+<w:footnotes xmlns:wpc="http://schemas.microsoft.com/office/word/2010/wordprocessingCanvas" xmlns:cx="http://schemas.microsoft.com/office/drawing/2014/chartex" xmlns:cx1="http://schemas.microsoft.com/office/drawing/2015/9/8/chartex" xmlns:mc="http://schemas.openxmlformats.org/markup-compatibility/2006" xmlns:o="urn:schemas-microsoft-com:office:office" xmlns:r="http://schemas.openxmlformats.org/officeDocument/2006/relationships" xmlns:m="http://schemas.openxmlformats.org/officeDocument/2006/math" xmlns:v="urn:schemas-microsoft-com:vml" xmlns:wp14="http://schemas.microsoft.com/office/word/2010/wordprocessingDrawing" xmlns:wp="http://schemas.openxmlformats.org/drawingml/2006/wordprocessingDrawing" xmlns:w10="urn:schemas-microsoft-com:office:word" xmlns:w="http://schemas.openxmlformats.org/wordprocessingml/2006/main" xmlns:w14="http://schemas.microsoft.com/office/word/2010/wordml" xmlns:w15="http://schemas.microsoft.com/office/word/2012/wordml" xmlns:w16se="http://schemas.microsoft.com/office/word/2015/wordml/symex" xmlns:wpg="http://schemas.microsoft.com/office/word/2010/wordprocessingGroup" xmlns:wpi="http://schemas.microsoft.com/office/word/2010/wordprocessingInk" xmlns:wne="http://schemas.microsoft.com/office/word/2006/wordml" xmlns:wps="http://schemas.microsoft.com/office/word/2010/wordprocessingShape" mc:Ignorable="w14 w15 w16se wp14">
   <w:footnote w:type="separator" w:id="-1">
     <w:p>
       <w:pPr>
@@ -11292,7 +11312,7 @@
 </file>
 
 <file path=word/header1.xml><?xml version="1.0" encoding="utf-8"?>
-<w:hdr xmlns:wpc="http://schemas.microsoft.com/office/word/2010/wordprocessingCanvas" xmlns:cx="http://schemas.microsoft.com/office/drawing/2014/chartex" xmlns:cx1="http://schemas.microsoft.com/office/drawing/2015/9/8/chartex" xmlns:cx2="http://schemas.microsoft.com/office/drawing/2015/10/21/chartex" xmlns:cx3="http://schemas.microsoft.com/office/drawing/2016/5/9/chartex" xmlns:cx4="http://schemas.microsoft.com/office/drawing/2016/5/10/chartex" xmlns:cx5="http://schemas.microsoft.com/office/drawing/2016/5/11/chartex" xmlns:cx6="http://schemas.microsoft.com/office/drawing/2016/5/12/chartex" xmlns:cx7="http://schemas.microsoft.com/office/drawing/2016/5/13/chartex" xmlns:cx8="http://schemas.microsoft.com/office/drawing/2016/5/14/chartex" xmlns:mc="http://schemas.openxmlformats.org/markup-compatibility/2006" xmlns:aink="http://schemas.microsoft.com/office/drawing/2016/ink" xmlns:am3d="http://schemas.microsoft.com/office/drawing/2017/model3d" xmlns:o="urn:schemas-microsoft-com:office:office" xmlns:r="http://schemas.openxmlformats.org/officeDocument/2006/relationships" xmlns:m="http://schemas.openxmlformats.org/officeDocument/2006/math" xmlns:v="urn:schemas-microsoft-com:vml" xmlns:wp14="http://schemas.microsoft.com/office/word/2010/wordprocessingDrawing" xmlns:wp="http://schemas.openxmlformats.org/drawingml/2006/wordprocessingDrawing" xmlns:w10="urn:schemas-microsoft-com:office:word" xmlns:w="http://schemas.openxmlformats.org/wordprocessingml/2006/main" xmlns:w14="http://schemas.microsoft.com/office/word/2010/wordml" xmlns:w15="http://schemas.microsoft.com/office/word/2012/wordml" xmlns:w16cid="http://schemas.microsoft.com/office/word/2016/wordml/cid" xmlns:w16se="http://schemas.microsoft.com/office/word/2015/wordml/symex" xmlns:wpg="http://schemas.microsoft.com/office/word/2010/wordprocessingGroup" xmlns:wpi="http://schemas.microsoft.com/office/word/2010/wordprocessingInk" xmlns:wne="http://schemas.microsoft.com/office/word/2006/wordml" xmlns:wps="http://schemas.microsoft.com/office/word/2010/wordprocessingShape" mc:Ignorable="w14 w15 w16se w16cid wp14">
+<w:hdr xmlns:wpc="http://schemas.microsoft.com/office/word/2010/wordprocessingCanvas" xmlns:cx="http://schemas.microsoft.com/office/drawing/2014/chartex" xmlns:cx1="http://schemas.microsoft.com/office/drawing/2015/9/8/chartex" xmlns:mc="http://schemas.openxmlformats.org/markup-compatibility/2006" xmlns:o="urn:schemas-microsoft-com:office:office" xmlns:r="http://schemas.openxmlformats.org/officeDocument/2006/relationships" xmlns:m="http://schemas.openxmlformats.org/officeDocument/2006/math" xmlns:v="urn:schemas-microsoft-com:vml" xmlns:wp14="http://schemas.microsoft.com/office/word/2010/wordprocessingDrawing" xmlns:wp="http://schemas.openxmlformats.org/drawingml/2006/wordprocessingDrawing" xmlns:w10="urn:schemas-microsoft-com:office:word" xmlns:w="http://schemas.openxmlformats.org/wordprocessingml/2006/main" xmlns:w14="http://schemas.microsoft.com/office/word/2010/wordml" xmlns:w15="http://schemas.microsoft.com/office/word/2012/wordml" xmlns:w16se="http://schemas.microsoft.com/office/word/2015/wordml/symex" xmlns:wpg="http://schemas.microsoft.com/office/word/2010/wordprocessingGroup" xmlns:wpi="http://schemas.microsoft.com/office/word/2010/wordprocessingInk" xmlns:wne="http://schemas.microsoft.com/office/word/2006/wordml" xmlns:wps="http://schemas.microsoft.com/office/word/2010/wordprocessingShape" mc:Ignorable="w14 w15 w16se wp14">
   <w:tbl>
     <w:tblPr>
       <w:tblW w:w="5055" w:type="pct"/>
@@ -11322,7 +11342,7 @@
         </w:tcPr>
         <w:p>
           <w:pPr>
-            <w:pStyle w:val="Header"/>
+            <w:pStyle w:val="Encabezado"/>
             <w:jc w:val="right"/>
             <w:rPr>
               <w:color w:val="76923C" w:themeColor="accent3" w:themeShade="BF"/>
@@ -11403,7 +11423,7 @@
             </w:tcPr>
             <w:p>
               <w:pPr>
-                <w:pStyle w:val="Header"/>
+                <w:pStyle w:val="Encabezado"/>
                 <w:rPr>
                   <w:color w:val="FFFFFF" w:themeColor="background1"/>
                 </w:rPr>
@@ -11422,14 +11442,14 @@
   </w:tbl>
   <w:p>
     <w:pPr>
-      <w:pStyle w:val="Header"/>
+      <w:pStyle w:val="Encabezado"/>
     </w:pPr>
   </w:p>
 </w:hdr>
 </file>
 
 <file path=word/numbering.xml><?xml version="1.0" encoding="utf-8"?>
-<w:numbering xmlns:wpc="http://schemas.microsoft.com/office/word/2010/wordprocessingCanvas" xmlns:cx="http://schemas.microsoft.com/office/drawing/2014/chartex" xmlns:cx1="http://schemas.microsoft.com/office/drawing/2015/9/8/chartex" xmlns:cx2="http://schemas.microsoft.com/office/drawing/2015/10/21/chartex" xmlns:cx3="http://schemas.microsoft.com/office/drawing/2016/5/9/chartex" xmlns:cx4="http://schemas.microsoft.com/office/drawing/2016/5/10/chartex" xmlns:cx5="http://schemas.microsoft.com/office/drawing/2016/5/11/chartex" xmlns:cx6="http://schemas.microsoft.com/office/drawing/2016/5/12/chartex" xmlns:cx7="http://schemas.microsoft.com/office/drawing/2016/5/13/chartex" xmlns:cx8="http://schemas.microsoft.com/office/drawing/2016/5/14/chartex" xmlns:mc="http://schemas.openxmlformats.org/markup-compatibility/2006" xmlns:aink="http://schemas.microsoft.com/office/drawing/2016/ink" xmlns:am3d="http://schemas.microsoft.com/office/drawing/2017/model3d" xmlns:o="urn:schemas-microsoft-com:office:office" xmlns:r="http://schemas.openxmlformats.org/officeDocument/2006/relationships" xmlns:m="http://schemas.openxmlformats.org/officeDocument/2006/math" xmlns:v="urn:schemas-microsoft-com:vml" xmlns:wp14="http://schemas.microsoft.com/office/word/2010/wordprocessingDrawing" xmlns:wp="http://schemas.openxmlformats.org/drawingml/2006/wordprocessingDrawing" xmlns:w10="urn:schemas-microsoft-com:office:word" xmlns:w="http://schemas.openxmlformats.org/wordprocessingml/2006/main" xmlns:w14="http://schemas.microsoft.com/office/word/2010/wordml" xmlns:w15="http://schemas.microsoft.com/office/word/2012/wordml" xmlns:w16cid="http://schemas.microsoft.com/office/word/2016/wordml/cid" xmlns:w16se="http://schemas.microsoft.com/office/word/2015/wordml/symex" xmlns:wpg="http://schemas.microsoft.com/office/word/2010/wordprocessingGroup" xmlns:wpi="http://schemas.microsoft.com/office/word/2010/wordprocessingInk" xmlns:wne="http://schemas.microsoft.com/office/word/2006/wordml" xmlns:wps="http://schemas.microsoft.com/office/word/2010/wordprocessingShape" mc:Ignorable="w14 w15 w16se w16cid wp14">
+<w:numbering xmlns:wpc="http://schemas.microsoft.com/office/word/2010/wordprocessingCanvas" xmlns:cx="http://schemas.microsoft.com/office/drawing/2014/chartex" xmlns:cx1="http://schemas.microsoft.com/office/drawing/2015/9/8/chartex" xmlns:mc="http://schemas.openxmlformats.org/markup-compatibility/2006" xmlns:o="urn:schemas-microsoft-com:office:office" xmlns:r="http://schemas.openxmlformats.org/officeDocument/2006/relationships" xmlns:m="http://schemas.openxmlformats.org/officeDocument/2006/math" xmlns:v="urn:schemas-microsoft-com:vml" xmlns:wp14="http://schemas.microsoft.com/office/word/2010/wordprocessingDrawing" xmlns:wp="http://schemas.openxmlformats.org/drawingml/2006/wordprocessingDrawing" xmlns:w10="urn:schemas-microsoft-com:office:word" xmlns:w="http://schemas.openxmlformats.org/wordprocessingml/2006/main" xmlns:w14="http://schemas.microsoft.com/office/word/2010/wordml" xmlns:w15="http://schemas.microsoft.com/office/word/2012/wordml" xmlns:w16se="http://schemas.microsoft.com/office/word/2015/wordml/symex" xmlns:wpg="http://schemas.microsoft.com/office/word/2010/wordprocessingGroup" xmlns:wpi="http://schemas.microsoft.com/office/word/2010/wordprocessingInk" xmlns:wne="http://schemas.microsoft.com/office/word/2006/wordml" xmlns:wps="http://schemas.microsoft.com/office/word/2010/wordprocessingShape" mc:Ignorable="w14 w15 w16se wp14">
   <w:abstractNum w:abstractNumId="0" w15:restartNumberingAfterBreak="0">
     <w:nsid w:val="01ED1BFD"/>
     <w:multiLevelType w:val="hybridMultilevel"/>
@@ -15938,7 +15958,7 @@
 </file>
 
 <file path=word/styles.xml><?xml version="1.0" encoding="utf-8"?>
-<w:styles xmlns:mc="http://schemas.openxmlformats.org/markup-compatibility/2006" xmlns:r="http://schemas.openxmlformats.org/officeDocument/2006/relationships" xmlns:w="http://schemas.openxmlformats.org/wordprocessingml/2006/main" xmlns:w14="http://schemas.microsoft.com/office/word/2010/wordml" xmlns:w15="http://schemas.microsoft.com/office/word/2012/wordml" xmlns:w16cid="http://schemas.microsoft.com/office/word/2016/wordml/cid" xmlns:w16se="http://schemas.microsoft.com/office/word/2015/wordml/symex" mc:Ignorable="w14 w15 w16se w16cid">
+<w:styles xmlns:mc="http://schemas.openxmlformats.org/markup-compatibility/2006" xmlns:r="http://schemas.openxmlformats.org/officeDocument/2006/relationships" xmlns:w="http://schemas.openxmlformats.org/wordprocessingml/2006/main" xmlns:w14="http://schemas.microsoft.com/office/word/2010/wordml" xmlns:w15="http://schemas.microsoft.com/office/word/2012/wordml" xmlns:w16se="http://schemas.microsoft.com/office/word/2015/wordml/symex" mc:Ignorable="w14 w15 w16se">
   <w:docDefaults>
     <w:rPrDefault>
       <w:rPr>
@@ -15954,7 +15974,7 @@
       </w:pPr>
     </w:pPrDefault>
   </w:docDefaults>
-  <w:latentStyles w:defLockedState="0" w:defUIPriority="99" w:defSemiHidden="0" w:defUnhideWhenUsed="0" w:defQFormat="0" w:count="375">
+  <w:latentStyles w:defLockedState="0" w:defUIPriority="99" w:defSemiHidden="0" w:defUnhideWhenUsed="0" w:defQFormat="0" w:count="371">
     <w:lsdException w:name="Normal" w:uiPriority="0" w:qFormat="1"/>
     <w:lsdException w:name="heading 1" w:uiPriority="9" w:qFormat="1"/>
     <w:lsdException w:name="heading 2" w:semiHidden="1" w:uiPriority="9" w:unhideWhenUsed="1" w:qFormat="1"/>
@@ -16326,10 +16346,6 @@
     <w:lsdException w:name="List Table 5 Dark Accent 6" w:uiPriority="50"/>
     <w:lsdException w:name="List Table 6 Colorful Accent 6" w:uiPriority="51"/>
     <w:lsdException w:name="List Table 7 Colorful Accent 6" w:uiPriority="52"/>
-    <w:lsdException w:name="Mention" w:semiHidden="1" w:unhideWhenUsed="1"/>
-    <w:lsdException w:name="Smart Hyperlink" w:semiHidden="1" w:unhideWhenUsed="1"/>
-    <w:lsdException w:name="Hashtag" w:semiHidden="1" w:unhideWhenUsed="1"/>
-    <w:lsdException w:name="Unresolved Mention" w:semiHidden="1" w:unhideWhenUsed="1"/>
   </w:latentStyles>
   <w:style w:type="paragraph" w:default="1" w:styleId="Normal">
     <w:name w:val="Normal"/>
@@ -16339,11 +16355,11 @@
       <w:lang w:val="es-ES"/>
     </w:rPr>
   </w:style>
-  <w:style w:type="paragraph" w:styleId="Heading1">
+  <w:style w:type="paragraph" w:styleId="Ttulo1">
     <w:name w:val="heading 1"/>
     <w:basedOn w:val="Normal"/>
     <w:next w:val="Normal"/>
-    <w:link w:val="Heading1Char"/>
+    <w:link w:val="Ttulo1Car"/>
     <w:uiPriority w:val="9"/>
     <w:qFormat/>
     <w:rsid w:val="00713C0C"/>
@@ -16362,11 +16378,11 @@
       <w:szCs w:val="28"/>
     </w:rPr>
   </w:style>
-  <w:style w:type="paragraph" w:styleId="Heading2">
+  <w:style w:type="paragraph" w:styleId="Ttulo2">
     <w:name w:val="heading 2"/>
     <w:basedOn w:val="Normal"/>
     <w:next w:val="Normal"/>
-    <w:link w:val="Heading2Char"/>
+    <w:link w:val="Ttulo2Car"/>
     <w:uiPriority w:val="9"/>
     <w:unhideWhenUsed/>
     <w:qFormat/>
@@ -16384,11 +16400,11 @@
       <w:szCs w:val="26"/>
     </w:rPr>
   </w:style>
-  <w:style w:type="paragraph" w:styleId="Heading3">
+  <w:style w:type="paragraph" w:styleId="Ttulo3">
     <w:name w:val="heading 3"/>
     <w:basedOn w:val="Normal"/>
     <w:next w:val="Normal"/>
-    <w:link w:val="Heading3Char"/>
+    <w:link w:val="Ttulo3Car"/>
     <w:uiPriority w:val="9"/>
     <w:semiHidden/>
     <w:unhideWhenUsed/>
@@ -16407,13 +16423,13 @@
       <w:color w:val="4F81BD" w:themeColor="accent1"/>
     </w:rPr>
   </w:style>
-  <w:style w:type="character" w:default="1" w:styleId="DefaultParagraphFont">
+  <w:style w:type="character" w:default="1" w:styleId="Fuentedeprrafopredeter">
     <w:name w:val="Default Paragraph Font"/>
     <w:uiPriority w:val="1"/>
     <w:semiHidden/>
     <w:unhideWhenUsed/>
   </w:style>
-  <w:style w:type="table" w:default="1" w:styleId="TableNormal">
+  <w:style w:type="table" w:default="1" w:styleId="Tablanormal">
     <w:name w:val="Normal Table"/>
     <w:uiPriority w:val="99"/>
     <w:semiHidden/>
@@ -16428,15 +16444,15 @@
       </w:tblCellMar>
     </w:tblPr>
   </w:style>
-  <w:style w:type="numbering" w:default="1" w:styleId="NoList">
+  <w:style w:type="numbering" w:default="1" w:styleId="Sinlista">
     <w:name w:val="No List"/>
     <w:uiPriority w:val="99"/>
     <w:semiHidden/>
     <w:unhideWhenUsed/>
   </w:style>
-  <w:style w:type="paragraph" w:styleId="NoSpacing">
+  <w:style w:type="paragraph" w:styleId="Sinespaciado">
     <w:name w:val="No Spacing"/>
-    <w:link w:val="NoSpacingChar"/>
+    <w:link w:val="SinespaciadoCar"/>
     <w:uiPriority w:val="1"/>
     <w:qFormat/>
     <w:rsid w:val="00FE681D"/>
@@ -16448,10 +16464,10 @@
       <w:lang w:eastAsia="es-PE"/>
     </w:rPr>
   </w:style>
-  <w:style w:type="character" w:customStyle="1" w:styleId="NoSpacingChar">
-    <w:name w:val="No Spacing Char"/>
-    <w:basedOn w:val="DefaultParagraphFont"/>
-    <w:link w:val="NoSpacing"/>
+  <w:style w:type="character" w:customStyle="1" w:styleId="SinespaciadoCar">
+    <w:name w:val="Sin espaciado Car"/>
+    <w:basedOn w:val="Fuentedeprrafopredeter"/>
+    <w:link w:val="Sinespaciado"/>
     <w:uiPriority w:val="1"/>
     <w:rsid w:val="00FE681D"/>
     <w:rPr>
@@ -16459,10 +16475,10 @@
       <w:lang w:eastAsia="es-PE"/>
     </w:rPr>
   </w:style>
-  <w:style w:type="paragraph" w:styleId="BalloonText">
+  <w:style w:type="paragraph" w:styleId="Textodeglobo">
     <w:name w:val="Balloon Text"/>
     <w:basedOn w:val="Normal"/>
-    <w:link w:val="BalloonTextChar"/>
+    <w:link w:val="TextodegloboCar"/>
     <w:uiPriority w:val="99"/>
     <w:semiHidden/>
     <w:unhideWhenUsed/>
@@ -16476,10 +16492,10 @@
       <w:szCs w:val="16"/>
     </w:rPr>
   </w:style>
-  <w:style w:type="character" w:customStyle="1" w:styleId="BalloonTextChar">
-    <w:name w:val="Balloon Text Char"/>
-    <w:basedOn w:val="DefaultParagraphFont"/>
-    <w:link w:val="BalloonText"/>
+  <w:style w:type="character" w:customStyle="1" w:styleId="TextodegloboCar">
+    <w:name w:val="Texto de globo Car"/>
+    <w:basedOn w:val="Fuentedeprrafopredeter"/>
+    <w:link w:val="Textodeglobo"/>
     <w:uiPriority w:val="99"/>
     <w:semiHidden/>
     <w:rsid w:val="00FE681D"/>
@@ -16490,7 +16506,7 @@
       <w:lang w:val="es-ES"/>
     </w:rPr>
   </w:style>
-  <w:style w:type="paragraph" w:styleId="ListParagraph">
+  <w:style w:type="paragraph" w:styleId="Prrafodelista">
     <w:name w:val="List Paragraph"/>
     <w:basedOn w:val="Normal"/>
     <w:uiPriority w:val="34"/>
@@ -16517,9 +16533,9 @@
       <w:lang w:val="es-PE" w:eastAsia="es-PE"/>
     </w:rPr>
   </w:style>
-  <w:style w:type="table" w:styleId="TableGrid">
+  <w:style w:type="table" w:styleId="Tablaconcuadrcula">
     <w:name w:val="Table Grid"/>
-    <w:basedOn w:val="TableNormal"/>
+    <w:basedOn w:val="Tablanormal"/>
     <w:uiPriority w:val="39"/>
     <w:rsid w:val="006B7AA9"/>
     <w:pPr>
@@ -16536,9 +16552,9 @@
       </w:tblBorders>
     </w:tblPr>
   </w:style>
-  <w:style w:type="table" w:styleId="LightList-Accent3">
+  <w:style w:type="table" w:styleId="Listaclara-nfasis3">
     <w:name w:val="Light List Accent 3"/>
-    <w:basedOn w:val="TableNormal"/>
+    <w:basedOn w:val="Tablanormal"/>
     <w:uiPriority w:val="61"/>
     <w:rsid w:val="00316531"/>
     <w:pPr>
@@ -16621,10 +16637,10 @@
       </w:tcPr>
     </w:tblStylePr>
   </w:style>
-  <w:style w:type="paragraph" w:styleId="Header">
+  <w:style w:type="paragraph" w:styleId="Encabezado">
     <w:name w:val="header"/>
     <w:basedOn w:val="Normal"/>
-    <w:link w:val="HeaderChar"/>
+    <w:link w:val="EncabezadoCar"/>
     <w:uiPriority w:val="99"/>
     <w:unhideWhenUsed/>
     <w:rsid w:val="00CC106A"/>
@@ -16636,20 +16652,20 @@
       <w:spacing w:after="0" w:line="240" w:lineRule="auto"/>
     </w:pPr>
   </w:style>
-  <w:style w:type="character" w:customStyle="1" w:styleId="HeaderChar">
-    <w:name w:val="Header Char"/>
-    <w:basedOn w:val="DefaultParagraphFont"/>
-    <w:link w:val="Header"/>
+  <w:style w:type="character" w:customStyle="1" w:styleId="EncabezadoCar">
+    <w:name w:val="Encabezado Car"/>
+    <w:basedOn w:val="Fuentedeprrafopredeter"/>
+    <w:link w:val="Encabezado"/>
     <w:uiPriority w:val="99"/>
     <w:rsid w:val="00CC106A"/>
     <w:rPr>
       <w:lang w:val="es-ES"/>
     </w:rPr>
   </w:style>
-  <w:style w:type="paragraph" w:styleId="Footer">
+  <w:style w:type="paragraph" w:styleId="Piedepgina">
     <w:name w:val="footer"/>
     <w:basedOn w:val="Normal"/>
-    <w:link w:val="FooterChar"/>
+    <w:link w:val="PiedepginaCar"/>
     <w:uiPriority w:val="99"/>
     <w:unhideWhenUsed/>
     <w:rsid w:val="00CC106A"/>
@@ -16661,19 +16677,19 @@
       <w:spacing w:after="0" w:line="240" w:lineRule="auto"/>
     </w:pPr>
   </w:style>
-  <w:style w:type="character" w:customStyle="1" w:styleId="FooterChar">
-    <w:name w:val="Footer Char"/>
-    <w:basedOn w:val="DefaultParagraphFont"/>
-    <w:link w:val="Footer"/>
+  <w:style w:type="character" w:customStyle="1" w:styleId="PiedepginaCar">
+    <w:name w:val="Pie de página Car"/>
+    <w:basedOn w:val="Fuentedeprrafopredeter"/>
+    <w:link w:val="Piedepgina"/>
     <w:uiPriority w:val="99"/>
     <w:rsid w:val="00CC106A"/>
     <w:rPr>
       <w:lang w:val="es-ES"/>
     </w:rPr>
   </w:style>
-  <w:style w:type="table" w:styleId="LightShading-Accent2">
+  <w:style w:type="table" w:styleId="Sombreadoclaro-nfasis2">
     <w:name w:val="Light Shading Accent 2"/>
-    <w:basedOn w:val="TableNormal"/>
+    <w:basedOn w:val="Tablanormal"/>
     <w:uiPriority w:val="60"/>
     <w:rsid w:val="00830762"/>
     <w:pPr>
@@ -16767,9 +16783,9 @@
       </w:tcPr>
     </w:tblStylePr>
   </w:style>
-  <w:style w:type="table" w:styleId="MediumGrid1-Accent2">
+  <w:style w:type="table" w:styleId="Cuadrculamedia1-nfasis2">
     <w:name w:val="Medium Grid 1 Accent 2"/>
-    <w:basedOn w:val="TableNormal"/>
+    <w:basedOn w:val="Tablanormal"/>
     <w:uiPriority w:val="67"/>
     <w:rsid w:val="00121D45"/>
     <w:pPr>
@@ -16833,9 +16849,9 @@
       </w:tcPr>
     </w:tblStylePr>
   </w:style>
-  <w:style w:type="table" w:styleId="LightList-Accent2">
+  <w:style w:type="table" w:styleId="Listaclara-nfasis2">
     <w:name w:val="Light List Accent 2"/>
-    <w:basedOn w:val="TableNormal"/>
+    <w:basedOn w:val="Tablanormal"/>
     <w:uiPriority w:val="61"/>
     <w:rsid w:val="00121D45"/>
     <w:pPr>
@@ -16918,10 +16934,10 @@
       </w:tcPr>
     </w:tblStylePr>
   </w:style>
-  <w:style w:type="character" w:customStyle="1" w:styleId="Heading3Char">
-    <w:name w:val="Heading 3 Char"/>
-    <w:basedOn w:val="DefaultParagraphFont"/>
-    <w:link w:val="Heading3"/>
+  <w:style w:type="character" w:customStyle="1" w:styleId="Ttulo3Car">
+    <w:name w:val="Título 3 Car"/>
+    <w:basedOn w:val="Fuentedeprrafopredeter"/>
+    <w:link w:val="Ttulo3"/>
     <w:uiPriority w:val="9"/>
     <w:semiHidden/>
     <w:rsid w:val="00B2707E"/>
@@ -16933,10 +16949,10 @@
       <w:lang w:val="es-ES"/>
     </w:rPr>
   </w:style>
-  <w:style w:type="character" w:customStyle="1" w:styleId="Heading1Char">
-    <w:name w:val="Heading 1 Char"/>
-    <w:basedOn w:val="DefaultParagraphFont"/>
-    <w:link w:val="Heading1"/>
+  <w:style w:type="character" w:customStyle="1" w:styleId="Ttulo1Car">
+    <w:name w:val="Título 1 Car"/>
+    <w:basedOn w:val="Fuentedeprrafopredeter"/>
+    <w:link w:val="Ttulo1"/>
     <w:uiPriority w:val="9"/>
     <w:rsid w:val="00713C0C"/>
     <w:rPr>
@@ -16949,9 +16965,9 @@
       <w:lang w:val="es-ES"/>
     </w:rPr>
   </w:style>
-  <w:style w:type="paragraph" w:styleId="TOCHeading">
+  <w:style w:type="paragraph" w:styleId="TtuloTDC">
     <w:name w:val="TOC Heading"/>
-    <w:basedOn w:val="Heading1"/>
+    <w:basedOn w:val="Ttulo1"/>
     <w:next w:val="Normal"/>
     <w:uiPriority w:val="39"/>
     <w:unhideWhenUsed/>
@@ -16964,7 +16980,7 @@
       <w:lang w:val="es-PE" w:eastAsia="es-PE"/>
     </w:rPr>
   </w:style>
-  <w:style w:type="paragraph" w:styleId="TOC1">
+  <w:style w:type="paragraph" w:styleId="TDC1">
     <w:name w:val="toc 1"/>
     <w:basedOn w:val="Normal"/>
     <w:next w:val="Normal"/>
@@ -16982,9 +16998,9 @@
       <w:u w:val="single"/>
     </w:rPr>
   </w:style>
-  <w:style w:type="character" w:styleId="Hyperlink">
+  <w:style w:type="character" w:styleId="Hipervnculo">
     <w:name w:val="Hyperlink"/>
-    <w:basedOn w:val="DefaultParagraphFont"/>
+    <w:basedOn w:val="Fuentedeprrafopredeter"/>
     <w:uiPriority w:val="99"/>
     <w:unhideWhenUsed/>
     <w:rsid w:val="00713C0C"/>
@@ -16993,7 +17009,7 @@
       <w:u w:val="single"/>
     </w:rPr>
   </w:style>
-  <w:style w:type="paragraph" w:styleId="TOC2">
+  <w:style w:type="paragraph" w:styleId="TDC2">
     <w:name w:val="toc 2"/>
     <w:basedOn w:val="Normal"/>
     <w:next w:val="Normal"/>
@@ -17010,7 +17026,7 @@
       <w:smallCaps/>
     </w:rPr>
   </w:style>
-  <w:style w:type="paragraph" w:styleId="TOC3">
+  <w:style w:type="paragraph" w:styleId="TDC3">
     <w:name w:val="toc 3"/>
     <w:basedOn w:val="Normal"/>
     <w:next w:val="Normal"/>
@@ -17025,7 +17041,7 @@
       <w:smallCaps/>
     </w:rPr>
   </w:style>
-  <w:style w:type="paragraph" w:styleId="TOC4">
+  <w:style w:type="paragraph" w:styleId="TDC4">
     <w:name w:val="toc 4"/>
     <w:basedOn w:val="Normal"/>
     <w:next w:val="Normal"/>
@@ -17037,7 +17053,7 @@
       <w:spacing w:after="0"/>
     </w:pPr>
   </w:style>
-  <w:style w:type="paragraph" w:styleId="TOC5">
+  <w:style w:type="paragraph" w:styleId="TDC5">
     <w:name w:val="toc 5"/>
     <w:basedOn w:val="Normal"/>
     <w:next w:val="Normal"/>
@@ -17049,7 +17065,7 @@
       <w:spacing w:after="0"/>
     </w:pPr>
   </w:style>
-  <w:style w:type="paragraph" w:styleId="TOC6">
+  <w:style w:type="paragraph" w:styleId="TDC6">
     <w:name w:val="toc 6"/>
     <w:basedOn w:val="Normal"/>
     <w:next w:val="Normal"/>
@@ -17061,7 +17077,7 @@
       <w:spacing w:after="0"/>
     </w:pPr>
   </w:style>
-  <w:style w:type="paragraph" w:styleId="TOC7">
+  <w:style w:type="paragraph" w:styleId="TDC7">
     <w:name w:val="toc 7"/>
     <w:basedOn w:val="Normal"/>
     <w:next w:val="Normal"/>
@@ -17073,7 +17089,7 @@
       <w:spacing w:after="0"/>
     </w:pPr>
   </w:style>
-  <w:style w:type="paragraph" w:styleId="TOC8">
+  <w:style w:type="paragraph" w:styleId="TDC8">
     <w:name w:val="toc 8"/>
     <w:basedOn w:val="Normal"/>
     <w:next w:val="Normal"/>
@@ -17085,7 +17101,7 @@
       <w:spacing w:after="0"/>
     </w:pPr>
   </w:style>
-  <w:style w:type="paragraph" w:styleId="TOC9">
+  <w:style w:type="paragraph" w:styleId="TDC9">
     <w:name w:val="toc 9"/>
     <w:basedOn w:val="Normal"/>
     <w:next w:val="Normal"/>
@@ -17099,13 +17115,13 @@
   </w:style>
   <w:style w:type="character" w:customStyle="1" w:styleId="apple-converted-space">
     <w:name w:val="apple-converted-space"/>
-    <w:basedOn w:val="DefaultParagraphFont"/>
+    <w:basedOn w:val="Fuentedeprrafopredeter"/>
     <w:rsid w:val="000931C4"/>
   </w:style>
-  <w:style w:type="character" w:customStyle="1" w:styleId="Heading2Char">
-    <w:name w:val="Heading 2 Char"/>
-    <w:basedOn w:val="DefaultParagraphFont"/>
-    <w:link w:val="Heading2"/>
+  <w:style w:type="character" w:customStyle="1" w:styleId="Ttulo2Car">
+    <w:name w:val="Título 2 Car"/>
+    <w:basedOn w:val="Fuentedeprrafopredeter"/>
+    <w:link w:val="Ttulo2"/>
     <w:uiPriority w:val="9"/>
     <w:rsid w:val="008430CF"/>
     <w:rPr>
@@ -17116,10 +17132,10 @@
       <w:lang w:val="es-ES"/>
     </w:rPr>
   </w:style>
-  <w:style w:type="paragraph" w:styleId="FootnoteText">
+  <w:style w:type="paragraph" w:styleId="Textonotapie">
     <w:name w:val="footnote text"/>
     <w:basedOn w:val="Normal"/>
-    <w:link w:val="FootnoteTextChar"/>
+    <w:link w:val="TextonotapieCar"/>
     <w:uiPriority w:val="99"/>
     <w:rsid w:val="008430CF"/>
     <w:pPr>
@@ -17135,10 +17151,10 @@
       <w:lang w:val="es-PE" w:eastAsia="es-PE"/>
     </w:rPr>
   </w:style>
-  <w:style w:type="character" w:customStyle="1" w:styleId="FootnoteTextChar">
-    <w:name w:val="Footnote Text Char"/>
-    <w:basedOn w:val="DefaultParagraphFont"/>
-    <w:link w:val="FootnoteText"/>
+  <w:style w:type="character" w:customStyle="1" w:styleId="TextonotapieCar">
+    <w:name w:val="Texto nota pie Car"/>
+    <w:basedOn w:val="Fuentedeprrafopredeter"/>
+    <w:link w:val="Textonotapie"/>
     <w:uiPriority w:val="99"/>
     <w:rsid w:val="008430CF"/>
     <w:rPr>
@@ -17148,9 +17164,9 @@
       <w:lang w:eastAsia="es-PE"/>
     </w:rPr>
   </w:style>
-  <w:style w:type="character" w:styleId="HTMLTypewriter">
+  <w:style w:type="character" w:styleId="MquinadeescribirHTML">
     <w:name w:val="HTML Typewriter"/>
-    <w:basedOn w:val="DefaultParagraphFont"/>
+    <w:basedOn w:val="Fuentedeprrafopredeter"/>
     <w:uiPriority w:val="99"/>
     <w:semiHidden/>
     <w:unhideWhenUsed/>
@@ -17198,7 +17214,7 @@
   <w:style w:type="paragraph" w:customStyle="1" w:styleId="InfoBlue">
     <w:name w:val="InfoBlue"/>
     <w:basedOn w:val="Normal"/>
-    <w:next w:val="BodyText"/>
+    <w:next w:val="Textoindependiente"/>
     <w:rsid w:val="00F46D61"/>
     <w:pPr>
       <w:widowControl w:val="0"/>
@@ -17215,10 +17231,10 @@
       <w:lang w:val="en-US"/>
     </w:rPr>
   </w:style>
-  <w:style w:type="paragraph" w:styleId="BodyText">
+  <w:style w:type="paragraph" w:styleId="Textoindependiente">
     <w:name w:val="Body Text"/>
     <w:basedOn w:val="Normal"/>
-    <w:link w:val="BodyTextChar"/>
+    <w:link w:val="TextoindependienteCar"/>
     <w:uiPriority w:val="99"/>
     <w:semiHidden/>
     <w:unhideWhenUsed/>
@@ -17227,10 +17243,10 @@
       <w:spacing w:after="120"/>
     </w:pPr>
   </w:style>
-  <w:style w:type="character" w:customStyle="1" w:styleId="BodyTextChar">
-    <w:name w:val="Body Text Char"/>
-    <w:basedOn w:val="DefaultParagraphFont"/>
-    <w:link w:val="BodyText"/>
+  <w:style w:type="character" w:customStyle="1" w:styleId="TextoindependienteCar">
+    <w:name w:val="Texto independiente Car"/>
+    <w:basedOn w:val="Fuentedeprrafopredeter"/>
+    <w:link w:val="Textoindependiente"/>
     <w:uiPriority w:val="99"/>
     <w:semiHidden/>
     <w:rsid w:val="00F46D61"/>
@@ -17263,7 +17279,7 @@
   </w:style>
   <w:style w:type="character" w:customStyle="1" w:styleId="3oh-">
     <w:name w:val="_3oh-"/>
-    <w:basedOn w:val="DefaultParagraphFont"/>
+    <w:basedOn w:val="Fuentedeprrafopredeter"/>
     <w:rsid w:val="00BB4126"/>
   </w:style>
   <w:style w:type="paragraph" w:customStyle="1" w:styleId="Standard">
@@ -17315,9 +17331,9 @@
       <w:sz w:val="28"/>
     </w:rPr>
   </w:style>
-  <w:style w:type="table" w:styleId="PlainTable2">
+  <w:style w:type="table" w:styleId="Tablanormal2">
     <w:name w:val="Plain Table 2"/>
-    <w:basedOn w:val="TableNormal"/>
+    <w:basedOn w:val="Tablanormal"/>
     <w:uiPriority w:val="42"/>
     <w:rsid w:val="00B42009"/>
     <w:pPr>
@@ -18423,6 +18439,13 @@
         </dgm:presLayoutVars>
       </dgm:prSet>
       <dgm:spPr/>
+      <dgm:t>
+        <a:bodyPr/>
+        <a:lstStyle/>
+        <a:p>
+          <a:endParaRPr lang="es-ES"/>
+        </a:p>
+      </dgm:t>
     </dgm:pt>
     <dgm:pt modelId="{E42936A3-646F-4689-B115-3C1DB0A5EA52}" type="pres">
       <dgm:prSet presAssocID="{0108B71C-EA90-4880-BB04-F2ED1CE80411}" presName="hierRoot1" presStyleCnt="0">
@@ -18443,10 +18466,24 @@
         </dgm:presLayoutVars>
       </dgm:prSet>
       <dgm:spPr/>
+      <dgm:t>
+        <a:bodyPr/>
+        <a:lstStyle/>
+        <a:p>
+          <a:endParaRPr lang="es-ES"/>
+        </a:p>
+      </dgm:t>
     </dgm:pt>
     <dgm:pt modelId="{DEB67558-A3D9-4387-B40D-ECF3FEADFF3C}" type="pres">
       <dgm:prSet presAssocID="{0108B71C-EA90-4880-BB04-F2ED1CE80411}" presName="rootConnector1" presStyleLbl="node1" presStyleIdx="0" presStyleCnt="0"/>
       <dgm:spPr/>
+      <dgm:t>
+        <a:bodyPr/>
+        <a:lstStyle/>
+        <a:p>
+          <a:endParaRPr lang="es-ES"/>
+        </a:p>
+      </dgm:t>
     </dgm:pt>
     <dgm:pt modelId="{AE401363-776E-44D7-AF35-19A33BDA9354}" type="pres">
       <dgm:prSet presAssocID="{0108B71C-EA90-4880-BB04-F2ED1CE80411}" presName="hierChild2" presStyleCnt="0"/>
@@ -18455,6 +18492,13 @@
     <dgm:pt modelId="{6A1389A3-4F4C-4818-9711-B999B3DF0705}" type="pres">
       <dgm:prSet presAssocID="{08B69E8B-50F9-4AC2-A18D-C8A11F9CDF71}" presName="Name48" presStyleLbl="parChTrans1D2" presStyleIdx="0" presStyleCnt="6"/>
       <dgm:spPr/>
+      <dgm:t>
+        <a:bodyPr/>
+        <a:lstStyle/>
+        <a:p>
+          <a:endParaRPr lang="es-ES"/>
+        </a:p>
+      </dgm:t>
     </dgm:pt>
     <dgm:pt modelId="{5B607023-7545-488A-B906-5A10651F7F43}" type="pres">
       <dgm:prSet presAssocID="{9B7F2CB7-A550-4DA5-8C8C-EA81854A9191}" presName="hierRoot2" presStyleCnt="0">
@@ -18475,10 +18519,24 @@
         </dgm:presLayoutVars>
       </dgm:prSet>
       <dgm:spPr/>
+      <dgm:t>
+        <a:bodyPr/>
+        <a:lstStyle/>
+        <a:p>
+          <a:endParaRPr lang="es-ES"/>
+        </a:p>
+      </dgm:t>
     </dgm:pt>
     <dgm:pt modelId="{1100B668-3959-41AC-A604-4F5334CCF76A}" type="pres">
       <dgm:prSet presAssocID="{9B7F2CB7-A550-4DA5-8C8C-EA81854A9191}" presName="rootConnector" presStyleLbl="node2" presStyleIdx="0" presStyleCnt="6"/>
       <dgm:spPr/>
+      <dgm:t>
+        <a:bodyPr/>
+        <a:lstStyle/>
+        <a:p>
+          <a:endParaRPr lang="es-ES"/>
+        </a:p>
+      </dgm:t>
     </dgm:pt>
     <dgm:pt modelId="{AFD4001B-17BA-4610-B5B3-65854692E304}" type="pres">
       <dgm:prSet presAssocID="{9B7F2CB7-A550-4DA5-8C8C-EA81854A9191}" presName="hierChild4" presStyleCnt="0"/>
@@ -18491,6 +18549,13 @@
     <dgm:pt modelId="{23B677F3-91AF-40F9-A191-59C1E2C60372}" type="pres">
       <dgm:prSet presAssocID="{B7E75149-F33B-437C-A65A-CF3E0DA2A13B}" presName="Name48" presStyleLbl="parChTrans1D2" presStyleIdx="1" presStyleCnt="6"/>
       <dgm:spPr/>
+      <dgm:t>
+        <a:bodyPr/>
+        <a:lstStyle/>
+        <a:p>
+          <a:endParaRPr lang="es-ES"/>
+        </a:p>
+      </dgm:t>
     </dgm:pt>
     <dgm:pt modelId="{F216F8A4-C333-4421-AE57-0F3E741CE7F8}" type="pres">
       <dgm:prSet presAssocID="{E971C312-CC85-48E3-B839-0348C625A39C}" presName="hierRoot2" presStyleCnt="0">
@@ -18511,10 +18576,24 @@
         </dgm:presLayoutVars>
       </dgm:prSet>
       <dgm:spPr/>
+      <dgm:t>
+        <a:bodyPr/>
+        <a:lstStyle/>
+        <a:p>
+          <a:endParaRPr lang="es-ES"/>
+        </a:p>
+      </dgm:t>
     </dgm:pt>
     <dgm:pt modelId="{9093EEC4-5F24-4C4C-BAAF-5D23995BAA9B}" type="pres">
       <dgm:prSet presAssocID="{E971C312-CC85-48E3-B839-0348C625A39C}" presName="rootConnector" presStyleLbl="node2" presStyleIdx="1" presStyleCnt="6"/>
       <dgm:spPr/>
+      <dgm:t>
+        <a:bodyPr/>
+        <a:lstStyle/>
+        <a:p>
+          <a:endParaRPr lang="es-ES"/>
+        </a:p>
+      </dgm:t>
     </dgm:pt>
     <dgm:pt modelId="{01D54C2B-B676-45A4-98EE-021C955AA99A}" type="pres">
       <dgm:prSet presAssocID="{E971C312-CC85-48E3-B839-0348C625A39C}" presName="hierChild4" presStyleCnt="0"/>
@@ -18527,6 +18606,13 @@
     <dgm:pt modelId="{1779DFFC-5553-49BF-9B72-3A82DE011D10}" type="pres">
       <dgm:prSet presAssocID="{6CC1E86C-67D9-40BB-A135-D7C5283EB604}" presName="Name48" presStyleLbl="parChTrans1D2" presStyleIdx="2" presStyleCnt="6"/>
       <dgm:spPr/>
+      <dgm:t>
+        <a:bodyPr/>
+        <a:lstStyle/>
+        <a:p>
+          <a:endParaRPr lang="es-ES"/>
+        </a:p>
+      </dgm:t>
     </dgm:pt>
     <dgm:pt modelId="{605E30AC-4DD9-4918-B4E2-D494A89BD0DC}" type="pres">
       <dgm:prSet presAssocID="{26CE7622-5D97-4702-A993-5AF45B29757E}" presName="hierRoot2" presStyleCnt="0">
@@ -18547,10 +18633,24 @@
         </dgm:presLayoutVars>
       </dgm:prSet>
       <dgm:spPr/>
+      <dgm:t>
+        <a:bodyPr/>
+        <a:lstStyle/>
+        <a:p>
+          <a:endParaRPr lang="es-ES"/>
+        </a:p>
+      </dgm:t>
     </dgm:pt>
     <dgm:pt modelId="{7FDE4B37-865F-4B4D-877A-2F43AB6896B3}" type="pres">
       <dgm:prSet presAssocID="{26CE7622-5D97-4702-A993-5AF45B29757E}" presName="rootConnector" presStyleLbl="node2" presStyleIdx="2" presStyleCnt="6"/>
       <dgm:spPr/>
+      <dgm:t>
+        <a:bodyPr/>
+        <a:lstStyle/>
+        <a:p>
+          <a:endParaRPr lang="es-ES"/>
+        </a:p>
+      </dgm:t>
     </dgm:pt>
     <dgm:pt modelId="{5BA09014-C198-40AE-A560-BC93387BEAE1}" type="pres">
       <dgm:prSet presAssocID="{26CE7622-5D97-4702-A993-5AF45B29757E}" presName="hierChild4" presStyleCnt="0"/>
@@ -18563,6 +18663,13 @@
     <dgm:pt modelId="{45312842-A50C-4444-B9DA-CD977E95911B}" type="pres">
       <dgm:prSet presAssocID="{6AAA81BD-F278-457E-84C2-98343C45D0B0}" presName="Name48" presStyleLbl="parChTrans1D2" presStyleIdx="3" presStyleCnt="6"/>
       <dgm:spPr/>
+      <dgm:t>
+        <a:bodyPr/>
+        <a:lstStyle/>
+        <a:p>
+          <a:endParaRPr lang="es-ES"/>
+        </a:p>
+      </dgm:t>
     </dgm:pt>
     <dgm:pt modelId="{2E0663A1-C764-42BA-997C-13A70965C457}" type="pres">
       <dgm:prSet presAssocID="{C0141DED-2D3F-4DA9-88DA-82AB32A91E14}" presName="hierRoot2" presStyleCnt="0">
@@ -18583,10 +18690,24 @@
         </dgm:presLayoutVars>
       </dgm:prSet>
       <dgm:spPr/>
+      <dgm:t>
+        <a:bodyPr/>
+        <a:lstStyle/>
+        <a:p>
+          <a:endParaRPr lang="es-ES"/>
+        </a:p>
+      </dgm:t>
     </dgm:pt>
     <dgm:pt modelId="{AAE7D699-1527-444E-ABE5-2659D06AC399}" type="pres">
       <dgm:prSet presAssocID="{C0141DED-2D3F-4DA9-88DA-82AB32A91E14}" presName="rootConnector" presStyleLbl="node2" presStyleIdx="3" presStyleCnt="6"/>
       <dgm:spPr/>
+      <dgm:t>
+        <a:bodyPr/>
+        <a:lstStyle/>
+        <a:p>
+          <a:endParaRPr lang="es-ES"/>
+        </a:p>
+      </dgm:t>
     </dgm:pt>
     <dgm:pt modelId="{620A6F35-809B-48DC-89C3-71751076131C}" type="pres">
       <dgm:prSet presAssocID="{C0141DED-2D3F-4DA9-88DA-82AB32A91E14}" presName="hierChild4" presStyleCnt="0"/>
@@ -18599,6 +18720,13 @@
     <dgm:pt modelId="{8FB6D228-F28C-4C4C-8361-D80A0706F7C8}" type="pres">
       <dgm:prSet presAssocID="{869EC953-EFB5-46A8-8C96-439CF539E2A2}" presName="Name48" presStyleLbl="parChTrans1D2" presStyleIdx="4" presStyleCnt="6"/>
       <dgm:spPr/>
+      <dgm:t>
+        <a:bodyPr/>
+        <a:lstStyle/>
+        <a:p>
+          <a:endParaRPr lang="es-ES"/>
+        </a:p>
+      </dgm:t>
     </dgm:pt>
     <dgm:pt modelId="{72B70DBA-6590-446E-8906-9195B682E202}" type="pres">
       <dgm:prSet presAssocID="{0BD88589-D4BB-4193-B230-2961B39910A5}" presName="hierRoot2" presStyleCnt="0">
@@ -18619,10 +18747,24 @@
         </dgm:presLayoutVars>
       </dgm:prSet>
       <dgm:spPr/>
+      <dgm:t>
+        <a:bodyPr/>
+        <a:lstStyle/>
+        <a:p>
+          <a:endParaRPr lang="es-ES"/>
+        </a:p>
+      </dgm:t>
     </dgm:pt>
     <dgm:pt modelId="{84C0DC50-6220-4D6A-8258-332BF00B2B69}" type="pres">
       <dgm:prSet presAssocID="{0BD88589-D4BB-4193-B230-2961B39910A5}" presName="rootConnector" presStyleLbl="node2" presStyleIdx="4" presStyleCnt="6"/>
       <dgm:spPr/>
+      <dgm:t>
+        <a:bodyPr/>
+        <a:lstStyle/>
+        <a:p>
+          <a:endParaRPr lang="es-ES"/>
+        </a:p>
+      </dgm:t>
     </dgm:pt>
     <dgm:pt modelId="{DA84883C-8DB8-4B1E-82B6-09A05F93B9BC}" type="pres">
       <dgm:prSet presAssocID="{0BD88589-D4BB-4193-B230-2961B39910A5}" presName="hierChild4" presStyleCnt="0"/>
@@ -18635,6 +18777,13 @@
     <dgm:pt modelId="{FF841F9E-68C5-4485-A0C7-3D12357A3121}" type="pres">
       <dgm:prSet presAssocID="{44F49A56-EF9D-464B-BA0D-ECEB0B3E1DCE}" presName="Name48" presStyleLbl="parChTrans1D2" presStyleIdx="5" presStyleCnt="6"/>
       <dgm:spPr/>
+      <dgm:t>
+        <a:bodyPr/>
+        <a:lstStyle/>
+        <a:p>
+          <a:endParaRPr lang="es-ES"/>
+        </a:p>
+      </dgm:t>
     </dgm:pt>
     <dgm:pt modelId="{5DDC3665-98E7-408E-9C2E-0E920E8521C5}" type="pres">
       <dgm:prSet presAssocID="{D9248360-17C7-4005-9797-722A24F34DB4}" presName="hierRoot2" presStyleCnt="0">
@@ -18655,10 +18804,24 @@
         </dgm:presLayoutVars>
       </dgm:prSet>
       <dgm:spPr/>
+      <dgm:t>
+        <a:bodyPr/>
+        <a:lstStyle/>
+        <a:p>
+          <a:endParaRPr lang="es-ES"/>
+        </a:p>
+      </dgm:t>
     </dgm:pt>
     <dgm:pt modelId="{470D6CB4-97A4-4023-A01A-356A6DB79571}" type="pres">
       <dgm:prSet presAssocID="{D9248360-17C7-4005-9797-722A24F34DB4}" presName="rootConnector" presStyleLbl="node2" presStyleIdx="5" presStyleCnt="6"/>
       <dgm:spPr/>
+      <dgm:t>
+        <a:bodyPr/>
+        <a:lstStyle/>
+        <a:p>
+          <a:endParaRPr lang="es-ES"/>
+        </a:p>
+      </dgm:t>
     </dgm:pt>
     <dgm:pt modelId="{7CDB15B3-93DD-492B-85D6-448400734AAB}" type="pres">
       <dgm:prSet presAssocID="{D9248360-17C7-4005-9797-722A24F34DB4}" presName="hierChild4" presStyleCnt="0"/>
@@ -18674,34 +18837,34 @@
     </dgm:pt>
   </dgm:ptLst>
   <dgm:cxnLst>
+    <dgm:cxn modelId="{7F05843B-EFD0-4FC5-9A3B-3CF2EAD65AFA}" srcId="{0108B71C-EA90-4880-BB04-F2ED1CE80411}" destId="{E971C312-CC85-48E3-B839-0348C625A39C}" srcOrd="1" destOrd="0" parTransId="{B7E75149-F33B-437C-A65A-CF3E0DA2A13B}" sibTransId="{94D28FD8-04B9-450F-ABE5-13D32BD4DE18}"/>
+    <dgm:cxn modelId="{75EAD89F-F969-4EB7-960A-C64E1EC9594C}" type="presOf" srcId="{0BD88589-D4BB-4193-B230-2961B39910A5}" destId="{84C0DC50-6220-4D6A-8258-332BF00B2B69}" srcOrd="1" destOrd="0" presId="urn:microsoft.com/office/officeart/2005/8/layout/orgChart1"/>
+    <dgm:cxn modelId="{227F69F1-3B8C-4DBA-9E4E-64200E6B8CDA}" type="presOf" srcId="{D9248360-17C7-4005-9797-722A24F34DB4}" destId="{59C17FB3-A9DB-48CD-B1EB-330BD056F6C9}" srcOrd="0" destOrd="0" presId="urn:microsoft.com/office/officeart/2005/8/layout/orgChart1"/>
+    <dgm:cxn modelId="{D2848108-A4E8-4DCD-8883-7CD465992552}" type="presOf" srcId="{44F49A56-EF9D-464B-BA0D-ECEB0B3E1DCE}" destId="{FF841F9E-68C5-4485-A0C7-3D12357A3121}" srcOrd="0" destOrd="0" presId="urn:microsoft.com/office/officeart/2005/8/layout/orgChart1"/>
+    <dgm:cxn modelId="{7D470D17-D39B-4310-BD11-0CB30B36009A}" type="presOf" srcId="{0108B71C-EA90-4880-BB04-F2ED1CE80411}" destId="{DEB67558-A3D9-4387-B40D-ECF3FEADFF3C}" srcOrd="1" destOrd="0" presId="urn:microsoft.com/office/officeart/2005/8/layout/orgChart1"/>
+    <dgm:cxn modelId="{686A5DA4-A83D-45F5-B9B9-64AA9E45A44E}" type="presOf" srcId="{C0141DED-2D3F-4DA9-88DA-82AB32A91E14}" destId="{AAE7D699-1527-444E-ABE5-2659D06AC399}" srcOrd="1" destOrd="0" presId="urn:microsoft.com/office/officeart/2005/8/layout/orgChart1"/>
+    <dgm:cxn modelId="{A53836DE-2F8A-461C-A8ED-81C46B0B6528}" type="presOf" srcId="{8AA35C07-AF9C-4443-9EAD-CF712C27C12A}" destId="{28C03183-6FE6-4916-88E6-75546F2DE1E7}" srcOrd="0" destOrd="0" presId="urn:microsoft.com/office/officeart/2005/8/layout/orgChart1"/>
+    <dgm:cxn modelId="{46925AF6-C4F3-42EA-853C-74060E8B9D38}" srcId="{0108B71C-EA90-4880-BB04-F2ED1CE80411}" destId="{C0141DED-2D3F-4DA9-88DA-82AB32A91E14}" srcOrd="3" destOrd="0" parTransId="{6AAA81BD-F278-457E-84C2-98343C45D0B0}" sibTransId="{AC0C1C3E-8BDC-47A0-B171-06F88D5353C9}"/>
+    <dgm:cxn modelId="{35413A17-621D-4F20-884E-641ED942FEE6}" type="presOf" srcId="{6CC1E86C-67D9-40BB-A135-D7C5283EB604}" destId="{1779DFFC-5553-49BF-9B72-3A82DE011D10}" srcOrd="0" destOrd="0" presId="urn:microsoft.com/office/officeart/2005/8/layout/orgChart1"/>
+    <dgm:cxn modelId="{0AAFBFF2-158C-4C05-A464-65374B549839}" type="presOf" srcId="{E971C312-CC85-48E3-B839-0348C625A39C}" destId="{1CA1FAAC-4D0F-4FD6-BEA0-ECD7D2ACCA5C}" srcOrd="0" destOrd="0" presId="urn:microsoft.com/office/officeart/2005/8/layout/orgChart1"/>
+    <dgm:cxn modelId="{3E3DAB10-7F83-4FCC-9C07-6B09E61BA03F}" type="presOf" srcId="{0BD88589-D4BB-4193-B230-2961B39910A5}" destId="{82C9962F-91CE-4425-B47B-771E51801FEF}" srcOrd="0" destOrd="0" presId="urn:microsoft.com/office/officeart/2005/8/layout/orgChart1"/>
+    <dgm:cxn modelId="{4A37947C-C372-418B-B2E7-7A1D27EBE79F}" type="presOf" srcId="{26CE7622-5D97-4702-A993-5AF45B29757E}" destId="{A585CCDE-20EC-4C70-9F72-AA6F1B531A0A}" srcOrd="0" destOrd="0" presId="urn:microsoft.com/office/officeart/2005/8/layout/orgChart1"/>
+    <dgm:cxn modelId="{F133D061-D7A7-4A58-81B8-0C1F6BF451C2}" type="presOf" srcId="{6AAA81BD-F278-457E-84C2-98343C45D0B0}" destId="{45312842-A50C-4444-B9DA-CD977E95911B}" srcOrd="0" destOrd="0" presId="urn:microsoft.com/office/officeart/2005/8/layout/orgChart1"/>
+    <dgm:cxn modelId="{985421E8-C0E9-4CB0-B2C0-C9DE2E8B0DDF}" type="presOf" srcId="{9B7F2CB7-A550-4DA5-8C8C-EA81854A9191}" destId="{AA0959E0-6C86-4A82-91AD-DF21D9A070EA}" srcOrd="0" destOrd="0" presId="urn:microsoft.com/office/officeart/2005/8/layout/orgChart1"/>
+    <dgm:cxn modelId="{722A8DC7-0D73-49BE-BCEF-C804C436E722}" type="presOf" srcId="{D9248360-17C7-4005-9797-722A24F34DB4}" destId="{470D6CB4-97A4-4023-A01A-356A6DB79571}" srcOrd="1" destOrd="0" presId="urn:microsoft.com/office/officeart/2005/8/layout/orgChart1"/>
+    <dgm:cxn modelId="{52B7CD2D-BC28-4C4C-BF1B-2A97AA70E43B}" type="presOf" srcId="{869EC953-EFB5-46A8-8C96-439CF539E2A2}" destId="{8FB6D228-F28C-4C4C-8361-D80A0706F7C8}" srcOrd="0" destOrd="0" presId="urn:microsoft.com/office/officeart/2005/8/layout/orgChart1"/>
+    <dgm:cxn modelId="{B51F0B50-F1E5-4218-92DE-AFCE14A52190}" srcId="{0108B71C-EA90-4880-BB04-F2ED1CE80411}" destId="{26CE7622-5D97-4702-A993-5AF45B29757E}" srcOrd="2" destOrd="0" parTransId="{6CC1E86C-67D9-40BB-A135-D7C5283EB604}" sibTransId="{B93ED063-707F-4563-88D4-79112D4AE24A}"/>
     <dgm:cxn modelId="{F6FDE902-70C4-4C5A-A0BE-6C9455DD2B0E}" type="presOf" srcId="{E971C312-CC85-48E3-B839-0348C625A39C}" destId="{9093EEC4-5F24-4C4C-BAAF-5D23995BAA9B}" srcOrd="1" destOrd="0" presId="urn:microsoft.com/office/officeart/2005/8/layout/orgChart1"/>
-    <dgm:cxn modelId="{D2848108-A4E8-4DCD-8883-7CD465992552}" type="presOf" srcId="{44F49A56-EF9D-464B-BA0D-ECEB0B3E1DCE}" destId="{FF841F9E-68C5-4485-A0C7-3D12357A3121}" srcOrd="0" destOrd="0" presId="urn:microsoft.com/office/officeart/2005/8/layout/orgChart1"/>
+    <dgm:cxn modelId="{F8782B97-2D7C-4A17-850E-D9E680574B57}" srcId="{0108B71C-EA90-4880-BB04-F2ED1CE80411}" destId="{9B7F2CB7-A550-4DA5-8C8C-EA81854A9191}" srcOrd="0" destOrd="0" parTransId="{08B69E8B-50F9-4AC2-A18D-C8A11F9CDF71}" sibTransId="{0488C0C5-0FCC-4754-ADE3-27100416B7BC}"/>
+    <dgm:cxn modelId="{DDFEDF50-AD3D-471B-894C-8DA7BB3BF4B7}" type="presOf" srcId="{26CE7622-5D97-4702-A993-5AF45B29757E}" destId="{7FDE4B37-865F-4B4D-877A-2F43AB6896B3}" srcOrd="1" destOrd="0" presId="urn:microsoft.com/office/officeart/2005/8/layout/orgChart1"/>
+    <dgm:cxn modelId="{112F3A6C-F1AB-43C2-9406-30F9EBA8C774}" type="presOf" srcId="{C0141DED-2D3F-4DA9-88DA-82AB32A91E14}" destId="{D01D835F-93A3-4642-8370-6A66C2884EBA}" srcOrd="0" destOrd="0" presId="urn:microsoft.com/office/officeart/2005/8/layout/orgChart1"/>
+    <dgm:cxn modelId="{A899EE5A-C95A-4BA3-818F-E4A7AFE90FBA}" type="presOf" srcId="{9B7F2CB7-A550-4DA5-8C8C-EA81854A9191}" destId="{1100B668-3959-41AC-A604-4F5334CCF76A}" srcOrd="1" destOrd="0" presId="urn:microsoft.com/office/officeart/2005/8/layout/orgChart1"/>
+    <dgm:cxn modelId="{572467D7-ECE4-4026-BE8A-1CCBB9CEDDC4}" srcId="{0108B71C-EA90-4880-BB04-F2ED1CE80411}" destId="{0BD88589-D4BB-4193-B230-2961B39910A5}" srcOrd="4" destOrd="0" parTransId="{869EC953-EFB5-46A8-8C96-439CF539E2A2}" sibTransId="{7CFC41B3-D4FA-4061-BD07-3C641013A00B}"/>
     <dgm:cxn modelId="{004D8509-EF39-4881-9AF0-2AAD6DEE6412}" srcId="{8AA35C07-AF9C-4443-9EAD-CF712C27C12A}" destId="{0108B71C-EA90-4880-BB04-F2ED1CE80411}" srcOrd="0" destOrd="0" parTransId="{DBF3E5B3-E02E-45A6-A66F-C7DBD36D04D5}" sibTransId="{B224661F-4918-4910-BAF1-911D50E8BF48}"/>
-    <dgm:cxn modelId="{3E3DAB10-7F83-4FCC-9C07-6B09E61BA03F}" type="presOf" srcId="{0BD88589-D4BB-4193-B230-2961B39910A5}" destId="{82C9962F-91CE-4425-B47B-771E51801FEF}" srcOrd="0" destOrd="0" presId="urn:microsoft.com/office/officeart/2005/8/layout/orgChart1"/>
-    <dgm:cxn modelId="{7D470D17-D39B-4310-BD11-0CB30B36009A}" type="presOf" srcId="{0108B71C-EA90-4880-BB04-F2ED1CE80411}" destId="{DEB67558-A3D9-4387-B40D-ECF3FEADFF3C}" srcOrd="1" destOrd="0" presId="urn:microsoft.com/office/officeart/2005/8/layout/orgChart1"/>
-    <dgm:cxn modelId="{35413A17-621D-4F20-884E-641ED942FEE6}" type="presOf" srcId="{6CC1E86C-67D9-40BB-A135-D7C5283EB604}" destId="{1779DFFC-5553-49BF-9B72-3A82DE011D10}" srcOrd="0" destOrd="0" presId="urn:microsoft.com/office/officeart/2005/8/layout/orgChart1"/>
+    <dgm:cxn modelId="{088ED12B-D200-49B6-95AE-B4DD9A9109EC}" type="presOf" srcId="{B7E75149-F33B-437C-A65A-CF3E0DA2A13B}" destId="{23B677F3-91AF-40F9-A191-59C1E2C60372}" srcOrd="0" destOrd="0" presId="urn:microsoft.com/office/officeart/2005/8/layout/orgChart1"/>
+    <dgm:cxn modelId="{5C5B076B-FEE4-4434-9EAB-6AC274249BE3}" type="presOf" srcId="{0108B71C-EA90-4880-BB04-F2ED1CE80411}" destId="{3DB661CE-33CB-4828-905F-DF2C697BD1F5}" srcOrd="0" destOrd="0" presId="urn:microsoft.com/office/officeart/2005/8/layout/orgChart1"/>
     <dgm:cxn modelId="{6C813E27-746A-4091-B249-3B3795F50674}" srcId="{0108B71C-EA90-4880-BB04-F2ED1CE80411}" destId="{D9248360-17C7-4005-9797-722A24F34DB4}" srcOrd="5" destOrd="0" parTransId="{44F49A56-EF9D-464B-BA0D-ECEB0B3E1DCE}" sibTransId="{B52DBE26-E641-4D22-9690-27C60A787816}"/>
-    <dgm:cxn modelId="{088ED12B-D200-49B6-95AE-B4DD9A9109EC}" type="presOf" srcId="{B7E75149-F33B-437C-A65A-CF3E0DA2A13B}" destId="{23B677F3-91AF-40F9-A191-59C1E2C60372}" srcOrd="0" destOrd="0" presId="urn:microsoft.com/office/officeart/2005/8/layout/orgChart1"/>
-    <dgm:cxn modelId="{52B7CD2D-BC28-4C4C-BF1B-2A97AA70E43B}" type="presOf" srcId="{869EC953-EFB5-46A8-8C96-439CF539E2A2}" destId="{8FB6D228-F28C-4C4C-8361-D80A0706F7C8}" srcOrd="0" destOrd="0" presId="urn:microsoft.com/office/officeart/2005/8/layout/orgChart1"/>
-    <dgm:cxn modelId="{7F05843B-EFD0-4FC5-9A3B-3CF2EAD65AFA}" srcId="{0108B71C-EA90-4880-BB04-F2ED1CE80411}" destId="{E971C312-CC85-48E3-B839-0348C625A39C}" srcOrd="1" destOrd="0" parTransId="{B7E75149-F33B-437C-A65A-CF3E0DA2A13B}" sibTransId="{94D28FD8-04B9-450F-ABE5-13D32BD4DE18}"/>
-    <dgm:cxn modelId="{F133D061-D7A7-4A58-81B8-0C1F6BF451C2}" type="presOf" srcId="{6AAA81BD-F278-457E-84C2-98343C45D0B0}" destId="{45312842-A50C-4444-B9DA-CD977E95911B}" srcOrd="0" destOrd="0" presId="urn:microsoft.com/office/officeart/2005/8/layout/orgChart1"/>
-    <dgm:cxn modelId="{5C5B076B-FEE4-4434-9EAB-6AC274249BE3}" type="presOf" srcId="{0108B71C-EA90-4880-BB04-F2ED1CE80411}" destId="{3DB661CE-33CB-4828-905F-DF2C697BD1F5}" srcOrd="0" destOrd="0" presId="urn:microsoft.com/office/officeart/2005/8/layout/orgChart1"/>
-    <dgm:cxn modelId="{112F3A6C-F1AB-43C2-9406-30F9EBA8C774}" type="presOf" srcId="{C0141DED-2D3F-4DA9-88DA-82AB32A91E14}" destId="{D01D835F-93A3-4642-8370-6A66C2884EBA}" srcOrd="0" destOrd="0" presId="urn:microsoft.com/office/officeart/2005/8/layout/orgChart1"/>
-    <dgm:cxn modelId="{B51F0B50-F1E5-4218-92DE-AFCE14A52190}" srcId="{0108B71C-EA90-4880-BB04-F2ED1CE80411}" destId="{26CE7622-5D97-4702-A993-5AF45B29757E}" srcOrd="2" destOrd="0" parTransId="{6CC1E86C-67D9-40BB-A135-D7C5283EB604}" sibTransId="{B93ED063-707F-4563-88D4-79112D4AE24A}"/>
-    <dgm:cxn modelId="{DDFEDF50-AD3D-471B-894C-8DA7BB3BF4B7}" type="presOf" srcId="{26CE7622-5D97-4702-A993-5AF45B29757E}" destId="{7FDE4B37-865F-4B4D-877A-2F43AB6896B3}" srcOrd="1" destOrd="0" presId="urn:microsoft.com/office/officeart/2005/8/layout/orgChart1"/>
-    <dgm:cxn modelId="{A899EE5A-C95A-4BA3-818F-E4A7AFE90FBA}" type="presOf" srcId="{9B7F2CB7-A550-4DA5-8C8C-EA81854A9191}" destId="{1100B668-3959-41AC-A604-4F5334CCF76A}" srcOrd="1" destOrd="0" presId="urn:microsoft.com/office/officeart/2005/8/layout/orgChart1"/>
-    <dgm:cxn modelId="{4A37947C-C372-418B-B2E7-7A1D27EBE79F}" type="presOf" srcId="{26CE7622-5D97-4702-A993-5AF45B29757E}" destId="{A585CCDE-20EC-4C70-9F72-AA6F1B531A0A}" srcOrd="0" destOrd="0" presId="urn:microsoft.com/office/officeart/2005/8/layout/orgChart1"/>
-    <dgm:cxn modelId="{F8782B97-2D7C-4A17-850E-D9E680574B57}" srcId="{0108B71C-EA90-4880-BB04-F2ED1CE80411}" destId="{9B7F2CB7-A550-4DA5-8C8C-EA81854A9191}" srcOrd="0" destOrd="0" parTransId="{08B69E8B-50F9-4AC2-A18D-C8A11F9CDF71}" sibTransId="{0488C0C5-0FCC-4754-ADE3-27100416B7BC}"/>
-    <dgm:cxn modelId="{75EAD89F-F969-4EB7-960A-C64E1EC9594C}" type="presOf" srcId="{0BD88589-D4BB-4193-B230-2961B39910A5}" destId="{84C0DC50-6220-4D6A-8258-332BF00B2B69}" srcOrd="1" destOrd="0" presId="urn:microsoft.com/office/officeart/2005/8/layout/orgChart1"/>
-    <dgm:cxn modelId="{686A5DA4-A83D-45F5-B9B9-64AA9E45A44E}" type="presOf" srcId="{C0141DED-2D3F-4DA9-88DA-82AB32A91E14}" destId="{AAE7D699-1527-444E-ABE5-2659D06AC399}" srcOrd="1" destOrd="0" presId="urn:microsoft.com/office/officeart/2005/8/layout/orgChart1"/>
-    <dgm:cxn modelId="{722A8DC7-0D73-49BE-BCEF-C804C436E722}" type="presOf" srcId="{D9248360-17C7-4005-9797-722A24F34DB4}" destId="{470D6CB4-97A4-4023-A01A-356A6DB79571}" srcOrd="1" destOrd="0" presId="urn:microsoft.com/office/officeart/2005/8/layout/orgChart1"/>
     <dgm:cxn modelId="{F12B70CE-B04A-4693-B10E-D318224E5AE7}" type="presOf" srcId="{08B69E8B-50F9-4AC2-A18D-C8A11F9CDF71}" destId="{6A1389A3-4F4C-4818-9711-B999B3DF0705}" srcOrd="0" destOrd="0" presId="urn:microsoft.com/office/officeart/2005/8/layout/orgChart1"/>
-    <dgm:cxn modelId="{572467D7-ECE4-4026-BE8A-1CCBB9CEDDC4}" srcId="{0108B71C-EA90-4880-BB04-F2ED1CE80411}" destId="{0BD88589-D4BB-4193-B230-2961B39910A5}" srcOrd="4" destOrd="0" parTransId="{869EC953-EFB5-46A8-8C96-439CF539E2A2}" sibTransId="{7CFC41B3-D4FA-4061-BD07-3C641013A00B}"/>
-    <dgm:cxn modelId="{A53836DE-2F8A-461C-A8ED-81C46B0B6528}" type="presOf" srcId="{8AA35C07-AF9C-4443-9EAD-CF712C27C12A}" destId="{28C03183-6FE6-4916-88E6-75546F2DE1E7}" srcOrd="0" destOrd="0" presId="urn:microsoft.com/office/officeart/2005/8/layout/orgChart1"/>
-    <dgm:cxn modelId="{985421E8-C0E9-4CB0-B2C0-C9DE2E8B0DDF}" type="presOf" srcId="{9B7F2CB7-A550-4DA5-8C8C-EA81854A9191}" destId="{AA0959E0-6C86-4A82-91AD-DF21D9A070EA}" srcOrd="0" destOrd="0" presId="urn:microsoft.com/office/officeart/2005/8/layout/orgChart1"/>
-    <dgm:cxn modelId="{227F69F1-3B8C-4DBA-9E4E-64200E6B8CDA}" type="presOf" srcId="{D9248360-17C7-4005-9797-722A24F34DB4}" destId="{59C17FB3-A9DB-48CD-B1EB-330BD056F6C9}" srcOrd="0" destOrd="0" presId="urn:microsoft.com/office/officeart/2005/8/layout/orgChart1"/>
-    <dgm:cxn modelId="{0AAFBFF2-158C-4C05-A464-65374B549839}" type="presOf" srcId="{E971C312-CC85-48E3-B839-0348C625A39C}" destId="{1CA1FAAC-4D0F-4FD6-BEA0-ECD7D2ACCA5C}" srcOrd="0" destOrd="0" presId="urn:microsoft.com/office/officeart/2005/8/layout/orgChart1"/>
-    <dgm:cxn modelId="{46925AF6-C4F3-42EA-853C-74060E8B9D38}" srcId="{0108B71C-EA90-4880-BB04-F2ED1CE80411}" destId="{C0141DED-2D3F-4DA9-88DA-82AB32A91E14}" srcOrd="3" destOrd="0" parTransId="{6AAA81BD-F278-457E-84C2-98343C45D0B0}" sibTransId="{AC0C1C3E-8BDC-47A0-B171-06F88D5353C9}"/>
     <dgm:cxn modelId="{5AFA52A1-1F6A-4C8A-BA6A-2F255E619EBD}" type="presParOf" srcId="{28C03183-6FE6-4916-88E6-75546F2DE1E7}" destId="{E42936A3-646F-4689-B115-3C1DB0A5EA52}" srcOrd="0" destOrd="0" presId="urn:microsoft.com/office/officeart/2005/8/layout/orgChart1"/>
     <dgm:cxn modelId="{5739EA66-F6DF-470D-8FDF-CA508ABA8BB8}" type="presParOf" srcId="{E42936A3-646F-4689-B115-3C1DB0A5EA52}" destId="{A0BA02BD-199E-4A7B-AEC2-664A318969EF}" srcOrd="0" destOrd="0" presId="urn:microsoft.com/office/officeart/2005/8/layout/orgChart1"/>
     <dgm:cxn modelId="{6B0E0825-2C59-459D-BDCB-C970201A39BF}" type="presParOf" srcId="{A0BA02BD-199E-4A7B-AEC2-664A318969EF}" destId="{3DB661CE-33CB-4828-905F-DF2C697BD1F5}" srcOrd="0" destOrd="0" presId="urn:microsoft.com/office/officeart/2005/8/layout/orgChart1"/>
@@ -19171,7 +19334,7 @@
         </a:bodyPr>
         <a:lstStyle/>
         <a:p>
-          <a:pPr marL="0" lvl="0" indent="0" algn="ctr" defTabSz="577850">
+          <a:pPr lvl="0" algn="ctr" defTabSz="577850">
             <a:lnSpc>
               <a:spcPct val="90000"/>
             </a:lnSpc>
@@ -19181,7 +19344,6 @@
             <a:spcAft>
               <a:spcPct val="35000"/>
             </a:spcAft>
-            <a:buNone/>
           </a:pPr>
           <a:r>
             <a:rPr lang="es-ES" sz="1300" kern="1200"/>
@@ -19248,7 +19410,7 @@
         </a:bodyPr>
         <a:lstStyle/>
         <a:p>
-          <a:pPr marL="0" lvl="0" indent="0" algn="ctr" defTabSz="577850">
+          <a:pPr lvl="0" algn="ctr" defTabSz="577850">
             <a:lnSpc>
               <a:spcPct val="90000"/>
             </a:lnSpc>
@@ -19258,7 +19420,6 @@
             <a:spcAft>
               <a:spcPct val="35000"/>
             </a:spcAft>
-            <a:buNone/>
           </a:pPr>
           <a:r>
             <a:rPr lang="es-ES" sz="1300" kern="1200"/>
@@ -19325,7 +19486,7 @@
         </a:bodyPr>
         <a:lstStyle/>
         <a:p>
-          <a:pPr marL="0" lvl="0" indent="0" algn="ctr" defTabSz="577850">
+          <a:pPr lvl="0" algn="ctr" defTabSz="577850">
             <a:lnSpc>
               <a:spcPct val="90000"/>
             </a:lnSpc>
@@ -19335,7 +19496,6 @@
             <a:spcAft>
               <a:spcPct val="35000"/>
             </a:spcAft>
-            <a:buNone/>
           </a:pPr>
           <a:r>
             <a:rPr lang="es-ES" sz="1300" kern="1200"/>
@@ -19402,7 +19562,7 @@
         </a:bodyPr>
         <a:lstStyle/>
         <a:p>
-          <a:pPr marL="0" lvl="0" indent="0" algn="ctr" defTabSz="577850">
+          <a:pPr lvl="0" algn="ctr" defTabSz="577850">
             <a:lnSpc>
               <a:spcPct val="90000"/>
             </a:lnSpc>
@@ -19412,7 +19572,6 @@
             <a:spcAft>
               <a:spcPct val="35000"/>
             </a:spcAft>
-            <a:buNone/>
           </a:pPr>
           <a:r>
             <a:rPr lang="es-ES" sz="1300" kern="1200"/>
@@ -19479,7 +19638,7 @@
         </a:bodyPr>
         <a:lstStyle/>
         <a:p>
-          <a:pPr marL="0" lvl="0" indent="0" algn="ctr" defTabSz="577850">
+          <a:pPr lvl="0" algn="ctr" defTabSz="577850">
             <a:lnSpc>
               <a:spcPct val="90000"/>
             </a:lnSpc>
@@ -19489,7 +19648,6 @@
             <a:spcAft>
               <a:spcPct val="35000"/>
             </a:spcAft>
-            <a:buNone/>
           </a:pPr>
           <a:r>
             <a:rPr lang="es-ES" sz="1300" kern="1200"/>
@@ -19556,7 +19714,7 @@
         </a:bodyPr>
         <a:lstStyle/>
         <a:p>
-          <a:pPr marL="0" lvl="0" indent="0" algn="ctr" defTabSz="577850">
+          <a:pPr lvl="0" algn="ctr" defTabSz="577850">
             <a:lnSpc>
               <a:spcPct val="90000"/>
             </a:lnSpc>
@@ -19566,7 +19724,6 @@
             <a:spcAft>
               <a:spcPct val="35000"/>
             </a:spcAft>
-            <a:buNone/>
           </a:pPr>
           <a:r>
             <a:rPr lang="es-ES" sz="1300" kern="1200"/>
@@ -19633,7 +19790,7 @@
         </a:bodyPr>
         <a:lstStyle/>
         <a:p>
-          <a:pPr marL="0" lvl="0" indent="0" algn="ctr" defTabSz="577850">
+          <a:pPr lvl="0" algn="ctr" defTabSz="577850">
             <a:lnSpc>
               <a:spcPct val="90000"/>
             </a:lnSpc>
@@ -19643,7 +19800,6 @@
             <a:spcAft>
               <a:spcPct val="35000"/>
             </a:spcAft>
-            <a:buNone/>
           </a:pPr>
           <a:r>
             <a:rPr lang="es-ES" sz="1300" kern="1200"/>
@@ -22149,7 +22305,7 @@
 </file>
 
 <file path=customXml/itemProps2.xml><?xml version="1.0" encoding="utf-8"?>
-<ds:datastoreItem xmlns:ds="http://schemas.openxmlformats.org/officeDocument/2006/customXml" ds:itemID="{2E21CA8B-DF96-41BE-8C1E-4AD3015602E4}">
+<ds:datastoreItem xmlns:ds="http://schemas.openxmlformats.org/officeDocument/2006/customXml" ds:itemID="{4C73D47F-3A02-4E11-A514-F241C412CA3F}">
   <ds:schemaRefs>
     <ds:schemaRef ds:uri="http://schemas.openxmlformats.org/officeDocument/2006/bibliography"/>
   </ds:schemaRefs>

</xml_diff>